<commit_message>
Fixed PUP, wrote program that sums numbers.
</commit_message>
<xml_diff>
--- a/final_screenshots.docx
+++ b/final_screenshots.docx
@@ -1,6 +1,6 @@
 
 <file path=word/document.xml><?xml version="1.0" encoding="utf-8"?>
-<w:document xmlns:wpc="http://schemas.microsoft.com/office/word/2010/wordprocessingCanvas" xmlns:mo="http://schemas.microsoft.com/office/mac/office/2008/main" xmlns:mc="http://schemas.openxmlformats.org/markup-compatibility/2006" xmlns:mv="urn:schemas-microsoft-com:mac:vml" xmlns:o="urn:schemas-microsoft-com:office:office" xmlns:r="http://schemas.openxmlformats.org/officeDocument/2006/relationships" xmlns:m="http://schemas.openxmlformats.org/officeDocument/2006/math" xmlns:v="urn:schemas-microsoft-com:vml" xmlns:wp14="http://schemas.microsoft.com/office/word/2010/wordprocessingDrawing" xmlns:wp="http://schemas.openxmlformats.org/drawingml/2006/wordprocessingDrawing" xmlns:w10="urn:schemas-microsoft-com:office:word" xmlns:w="http://schemas.openxmlformats.org/wordprocessingml/2006/main" xmlns:w14="http://schemas.microsoft.com/office/word/2010/wordml" xmlns:wpg="http://schemas.microsoft.com/office/word/2010/wordprocessingGroup" xmlns:wpi="http://schemas.microsoft.com/office/word/2010/wordprocessingInk" xmlns:wne="http://schemas.microsoft.com/office/word/2006/wordml" xmlns:wps="http://schemas.microsoft.com/office/word/2010/wordprocessingShape" mc:Ignorable="w14 wp14">
+<w:document xmlns:wpc="http://schemas.microsoft.com/office/word/2010/wordprocessingCanvas" xmlns:cx="http://schemas.microsoft.com/office/drawing/2014/chartex" xmlns:cx1="http://schemas.microsoft.com/office/drawing/2015/9/8/chartex" xmlns:mc="http://schemas.openxmlformats.org/markup-compatibility/2006" xmlns:o="urn:schemas-microsoft-com:office:office" xmlns:r="http://schemas.openxmlformats.org/officeDocument/2006/relationships" xmlns:m="http://schemas.openxmlformats.org/officeDocument/2006/math" xmlns:v="urn:schemas-microsoft-com:vml" xmlns:wp14="http://schemas.microsoft.com/office/word/2010/wordprocessingDrawing" xmlns:wp="http://schemas.openxmlformats.org/drawingml/2006/wordprocessingDrawing" xmlns:w10="urn:schemas-microsoft-com:office:word" xmlns:w="http://schemas.openxmlformats.org/wordprocessingml/2006/main" xmlns:w14="http://schemas.microsoft.com/office/word/2010/wordml" xmlns:w15="http://schemas.microsoft.com/office/word/2012/wordml" xmlns:w16se="http://schemas.microsoft.com/office/word/2015/wordml/symex" xmlns:wpg="http://schemas.microsoft.com/office/word/2010/wordprocessingGroup" xmlns:wpi="http://schemas.microsoft.com/office/word/2010/wordprocessingInk" xmlns:wne="http://schemas.microsoft.com/office/word/2006/wordml" xmlns:wps="http://schemas.microsoft.com/office/word/2010/wordprocessingShape" mc:Ignorable="w14 w15 w16se wp14">
   <w:body>
     <w:p>
       <w:r>
@@ -9,25 +9,25 @@
     </w:p>
     <w:p>
       <w:r>
-        <w:t xml:space="preserve">Vladimir </w:t>
-      </w:r>
-      <w:proofErr w:type="spellStart"/>
-      <w:r>
-        <w:t>Kaganyuk</w:t>
-      </w:r>
-      <w:proofErr w:type="spellEnd"/>
-    </w:p>
-    <w:p>
-      <w:proofErr w:type="spellStart"/>
-      <w:r>
-        <w:t>Dongsheng</w:t>
-      </w:r>
-      <w:proofErr w:type="spellEnd"/>
-      <w:r>
-        <w:t xml:space="preserve"> Han</w:t>
-      </w:r>
-    </w:p>
-    <w:p/>
+        <w:t>Vladimir Kaganyuk</w:t>
+      </w:r>
+    </w:p>
+    <w:p>
+      <w:r>
+        <w:t>Dongsheng Han</w:t>
+      </w:r>
+    </w:p>
+    <w:p/>
+    <w:p>
+      <w:r>
+        <w:t>Note: the MAR in our first couple screenshots is incorrect, but you can see in our latest screenshots (and by running our code) that we</w:t>
+      </w:r>
+      <w:bookmarkStart w:id="0" w:name="_GoBack"/>
+      <w:bookmarkEnd w:id="0"/>
+      <w:r>
+        <w:t xml:space="preserve"> resolved this issue.</w:t>
+      </w:r>
+    </w:p>
     <w:p/>
     <w:p>
       <w:pPr>
@@ -44,7 +44,6 @@
         <w:t>Save function</w:t>
       </w:r>
     </w:p>
-    <w:p/>
     <w:p>
       <w:r>
         <w:t>Prompts user for a save file, if it exists a new prompt asks the user if they would like to overwrite that file.</w:t>
@@ -73,7 +72,7 @@
                     </pic:cNvPicPr>
                   </pic:nvPicPr>
                   <pic:blipFill>
-                    <a:blip r:embed="rId7">
+                    <a:blip r:embed="rId6">
                       <a:extLst>
                         <a:ext uri="{28A0092B-C50C-407E-A947-70E740481C1C}">
                           <a14:useLocalDpi xmlns:a14="http://schemas.microsoft.com/office/drawing/2010/main" val="0"/>
@@ -108,15 +107,7 @@
     <w:p/>
     <w:p>
       <w:r>
-        <w:t xml:space="preserve">Contents of the </w:t>
-      </w:r>
-      <w:proofErr w:type="spellStart"/>
-      <w:r>
-        <w:t>save.hex</w:t>
-      </w:r>
-      <w:proofErr w:type="spellEnd"/>
-      <w:r>
-        <w:t xml:space="preserve"> file after displaying from x3000 to x3009</w:t>
+        <w:t>Contents of the save.hex file after displaying from x3000 to x3009</w:t>
       </w:r>
     </w:p>
     <w:p>
@@ -142,7 +133,7 @@
                     </pic:cNvPicPr>
                   </pic:nvPicPr>
                   <pic:blipFill>
-                    <a:blip r:embed="rId8">
+                    <a:blip r:embed="rId7">
                       <a:extLst>
                         <a:ext uri="{28A0092B-C50C-407E-A947-70E740481C1C}">
                           <a14:useLocalDpi xmlns:a14="http://schemas.microsoft.com/office/drawing/2010/main" val="0"/>
@@ -189,7 +180,6 @@
           <w:b/>
           <w:u w:val="single"/>
         </w:rPr>
-        <w:lastRenderedPageBreak/>
         <w:t>Edit Function</w:t>
       </w:r>
     </w:p>
@@ -232,7 +222,7 @@
                     </pic:cNvPicPr>
                   </pic:nvPicPr>
                   <pic:blipFill>
-                    <a:blip r:embed="rId9">
+                    <a:blip r:embed="rId8">
                       <a:extLst>
                         <a:ext uri="{28A0092B-C50C-407E-A947-70E740481C1C}">
                           <a14:useLocalDpi xmlns:a14="http://schemas.microsoft.com/office/drawing/2010/main" val="0"/>
@@ -293,7 +283,7 @@
                     </pic:cNvPicPr>
                   </pic:nvPicPr>
                   <pic:blipFill>
-                    <a:blip r:embed="rId10">
+                    <a:blip r:embed="rId9">
                       <a:extLst>
                         <a:ext uri="{28A0092B-C50C-407E-A947-70E740481C1C}">
                           <a14:useLocalDpi xmlns:a14="http://schemas.microsoft.com/office/drawing/2010/main" val="0"/>
@@ -378,7 +368,7 @@
                     </pic:cNvPicPr>
                   </pic:nvPicPr>
                   <pic:blipFill>
-                    <a:blip r:embed="rId11">
+                    <a:blip r:embed="rId10">
                       <a:extLst>
                         <a:ext uri="{28A0092B-C50C-407E-A947-70E740481C1C}">
                           <a14:useLocalDpi xmlns:a14="http://schemas.microsoft.com/office/drawing/2010/main" val="0"/>
@@ -439,7 +429,7 @@
                     </pic:cNvPicPr>
                   </pic:nvPicPr>
                   <pic:blipFill>
-                    <a:blip r:embed="rId12">
+                    <a:blip r:embed="rId11">
                       <a:extLst>
                         <a:ext uri="{28A0092B-C50C-407E-A947-70E740481C1C}">
                           <a14:useLocalDpi xmlns:a14="http://schemas.microsoft.com/office/drawing/2010/main" val="0"/>
@@ -472,18 +462,10 @@
       </w:r>
     </w:p>
     <w:p/>
-    <w:p/>
-    <w:p>
-      <w:r>
-        <w:t xml:space="preserve">The user then has the option to unset a </w:t>
-      </w:r>
-      <w:proofErr w:type="gramStart"/>
-      <w:r>
-        <w:t>breakpoint,</w:t>
-      </w:r>
-      <w:proofErr w:type="gramEnd"/>
-      <w:r>
-        <w:t xml:space="preserve"> they are shown what breakpoints are currently set in the program.</w:t>
+    <w:p>
+      <w:r>
+        <w:lastRenderedPageBreak/>
+        <w:t>The user then has the option to unset a breakpoint, they are shown what breakpoints are currently set in the program.</w:t>
       </w:r>
     </w:p>
     <w:p>
@@ -509,7 +491,7 @@
                     </pic:cNvPicPr>
                   </pic:nvPicPr>
                   <pic:blipFill>
-                    <a:blip r:embed="rId13">
+                    <a:blip r:embed="rId12">
                       <a:extLst>
                         <a:ext uri="{28A0092B-C50C-407E-A947-70E740481C1C}">
                           <a14:useLocalDpi xmlns:a14="http://schemas.microsoft.com/office/drawing/2010/main" val="0"/>
@@ -570,7 +552,7 @@
                     </pic:cNvPicPr>
                   </pic:nvPicPr>
                   <pic:blipFill>
-                    <a:blip r:embed="rId14">
+                    <a:blip r:embed="rId13">
                       <a:extLst>
                         <a:ext uri="{28A0092B-C50C-407E-A947-70E740481C1C}">
                           <a14:useLocalDpi xmlns:a14="http://schemas.microsoft.com/office/drawing/2010/main" val="0"/>
@@ -609,6 +591,7 @@
     <w:p/>
     <w:p>
       <w:r>
+        <w:lastRenderedPageBreak/>
         <w:t>If no breakpoints exist, then the user is prompted with a message letting them know that they haven’t set any.</w:t>
       </w:r>
     </w:p>
@@ -635,7 +618,7 @@
                     </pic:cNvPicPr>
                   </pic:nvPicPr>
                   <pic:blipFill>
-                    <a:blip r:embed="rId15">
+                    <a:blip r:embed="rId14">
                       <a:extLst>
                         <a:ext uri="{28A0092B-C50C-407E-A947-70E740481C1C}">
                           <a14:useLocalDpi xmlns:a14="http://schemas.microsoft.com/office/drawing/2010/main" val="0"/>
@@ -691,21 +674,19 @@
     </w:p>
     <w:p>
       <w:r>
-        <w:t xml:space="preserve"> Here are fruits of our labor…</w:t>
-      </w:r>
-    </w:p>
-    <w:p/>
-    <w:p>
-      <w:r>
-        <w:t xml:space="preserve">First we enter in a name, for example: </w:t>
-      </w:r>
-      <w:proofErr w:type="spellStart"/>
-      <w:proofErr w:type="gramStart"/>
-      <w:r>
-        <w:t>joe</w:t>
-      </w:r>
-      <w:proofErr w:type="spellEnd"/>
-      <w:proofErr w:type="gramEnd"/>
+        <w:t>Here are</w:t>
+      </w:r>
+      <w:r>
+        <w:t xml:space="preserve"> the</w:t>
+      </w:r>
+      <w:r>
+        <w:t xml:space="preserve"> fruits of our labor…</w:t>
+      </w:r>
+    </w:p>
+    <w:p>
+      <w:r>
+        <w:t>First we enter in a name, for example: joe</w:t>
+      </w:r>
     </w:p>
     <w:p>
       <w:r>
@@ -730,7 +711,7 @@
                     </pic:cNvPicPr>
                   </pic:nvPicPr>
                   <pic:blipFill>
-                    <a:blip r:embed="rId16">
+                    <a:blip r:embed="rId15">
                       <a:extLst>
                         <a:ext uri="{28A0092B-C50C-407E-A947-70E740481C1C}">
                           <a14:useLocalDpi xmlns:a14="http://schemas.microsoft.com/office/drawing/2010/main" val="0"/>
@@ -764,7 +745,26 @@
     </w:p>
     <w:p>
       <w:r>
-        <w:t>Then we display memory starting from location 3020 to show where the dirty bit was set. The cache is inconsistent at 3 places therefore there are 3 set dirty bits.</w:t>
+        <w:lastRenderedPageBreak/>
+        <w:t xml:space="preserve">Then we display memory starting from location 3020 to show </w:t>
+      </w:r>
+      <w:r>
+        <w:t>the locations that are inconsistent with the cache</w:t>
+      </w:r>
+      <w:r>
+        <w:t xml:space="preserve"> (</w:t>
+      </w:r>
+      <w:r>
+        <w:t>See</w:t>
+      </w:r>
+      <w:r>
+        <w:t xml:space="preserve"> x3A10 row in Data L1 Cache)</w:t>
+      </w:r>
+      <w:r>
+        <w:t>. These are identified by the *D* symbol (D as in dirty)</w:t>
+      </w:r>
+      <w:r>
+        <w:t>.</w:t>
       </w:r>
     </w:p>
     <w:p>
@@ -790,7 +790,7 @@
                     </pic:cNvPicPr>
                   </pic:nvPicPr>
                   <pic:blipFill>
-                    <a:blip r:embed="rId17">
+                    <a:blip r:embed="rId16">
                       <a:extLst>
                         <a:ext uri="{28A0092B-C50C-407E-A947-70E740481C1C}">
                           <a14:useLocalDpi xmlns:a14="http://schemas.microsoft.com/office/drawing/2010/main" val="0"/>
@@ -864,7 +864,7 @@
                     </pic:cNvPicPr>
                   </pic:nvPicPr>
                   <pic:blipFill>
-                    <a:blip r:embed="rId18">
+                    <a:blip r:embed="rId17">
                       <a:extLst>
                         <a:ext uri="{28A0092B-C50C-407E-A947-70E740481C1C}">
                           <a14:useLocalDpi xmlns:a14="http://schemas.microsoft.com/office/drawing/2010/main" val="0"/>
@@ -897,7 +897,6 @@
       </w:r>
     </w:p>
     <w:p/>
-    <w:p/>
     <w:p>
       <w:pPr>
         <w:rPr>
@@ -910,13 +909,13 @@
           <w:b/>
           <w:u w:val="single"/>
         </w:rPr>
-        <w:t>LDI/STI test</w:t>
-      </w:r>
-    </w:p>
-    <w:p/>
-    <w:p>
-      <w:r>
-        <w:t>Loading in the program</w:t>
+        <w:lastRenderedPageBreak/>
+        <w:t>The Sum Program</w:t>
+      </w:r>
+    </w:p>
+    <w:p>
+      <w:r>
+        <w:t>In this first screenshot, I’ve started the program, entered a number (1), and then reached a breakpoint (x300D). This is right before the push functionality.</w:t>
       </w:r>
     </w:p>
     <w:p>
@@ -925,10 +924,10 @@
           <w:noProof/>
         </w:rPr>
         <w:drawing>
-          <wp:inline distT="0" distB="0" distL="0" distR="0" wp14:anchorId="7E98D4A7" wp14:editId="48231403">
-            <wp:extent cx="5486400" cy="3240651"/>
-            <wp:effectExtent l="0" t="0" r="0" b="10795"/>
-            <wp:docPr id="14" name="Picture 14"/>
+          <wp:inline distT="0" distB="0" distL="0" distR="0" wp14:anchorId="00860615" wp14:editId="7DE1E736">
+            <wp:extent cx="5486400" cy="3162935"/>
+            <wp:effectExtent l="0" t="0" r="0" b="0"/>
+            <wp:docPr id="16" name="Picture 16"/>
             <wp:cNvGraphicFramePr>
               <a:graphicFrameLocks xmlns:a="http://schemas.openxmlformats.org/drawingml/2006/main" noChangeAspect="1"/>
             </wp:cNvGraphicFramePr>
@@ -936,10 +935,62 @@
               <a:graphicData uri="http://schemas.openxmlformats.org/drawingml/2006/picture">
                 <pic:pic xmlns:pic="http://schemas.openxmlformats.org/drawingml/2006/picture">
                   <pic:nvPicPr>
-                    <pic:cNvPr id="0" name="Picture 14"/>
-                    <pic:cNvPicPr>
-                      <a:picLocks noChangeAspect="1" noChangeArrowheads="1"/>
-                    </pic:cNvPicPr>
+                    <pic:cNvPr id="16" name="Capture2.PNG"/>
+                    <pic:cNvPicPr/>
+                  </pic:nvPicPr>
+                  <pic:blipFill>
+                    <a:blip r:embed="rId18">
+                      <a:extLst>
+                        <a:ext uri="{28A0092B-C50C-407E-A947-70E740481C1C}">
+                          <a14:useLocalDpi xmlns:a14="http://schemas.microsoft.com/office/drawing/2010/main" val="0"/>
+                        </a:ext>
+                      </a:extLst>
+                    </a:blip>
+                    <a:stretch>
+                      <a:fillRect/>
+                    </a:stretch>
+                  </pic:blipFill>
+                  <pic:spPr>
+                    <a:xfrm>
+                      <a:off x="0" y="0"/>
+                      <a:ext cx="5486400" cy="3162935"/>
+                    </a:xfrm>
+                    <a:prstGeom prst="rect">
+                      <a:avLst/>
+                    </a:prstGeom>
+                  </pic:spPr>
+                </pic:pic>
+              </a:graphicData>
+            </a:graphic>
+          </wp:inline>
+        </w:drawing>
+      </w:r>
+    </w:p>
+    <w:p/>
+    <w:p>
+      <w:r>
+        <w:t>Now I’ve stepped through one instruction (xD000). As you can see, R6 has been decremented, and x3FFE has the value that I typed in (1).</w:t>
+      </w:r>
+    </w:p>
+    <w:p>
+      <w:r>
+        <w:rPr>
+          <w:noProof/>
+        </w:rPr>
+        <w:drawing>
+          <wp:inline distT="0" distB="0" distL="0" distR="0" wp14:anchorId="0AF3B529" wp14:editId="12DA8D8E">
+            <wp:extent cx="5486400" cy="3112135"/>
+            <wp:effectExtent l="0" t="0" r="0" b="0"/>
+            <wp:docPr id="19" name="Picture 19"/>
+            <wp:cNvGraphicFramePr>
+              <a:graphicFrameLocks xmlns:a="http://schemas.openxmlformats.org/drawingml/2006/main" noChangeAspect="1"/>
+            </wp:cNvGraphicFramePr>
+            <a:graphic xmlns:a="http://schemas.openxmlformats.org/drawingml/2006/main">
+              <a:graphicData uri="http://schemas.openxmlformats.org/drawingml/2006/picture">
+                <pic:pic xmlns:pic="http://schemas.openxmlformats.org/drawingml/2006/picture">
+                  <pic:nvPicPr>
+                    <pic:cNvPr id="19" name="Capture3.PNG"/>
+                    <pic:cNvPicPr/>
                   </pic:nvPicPr>
                   <pic:blipFill>
                     <a:blip r:embed="rId19">
@@ -949,23 +1000,18 @@
                         </a:ext>
                       </a:extLst>
                     </a:blip>
-                    <a:srcRect/>
                     <a:stretch>
                       <a:fillRect/>
                     </a:stretch>
                   </pic:blipFill>
-                  <pic:spPr bwMode="auto">
+                  <pic:spPr>
                     <a:xfrm>
                       <a:off x="0" y="0"/>
-                      <a:ext cx="5486400" cy="3240651"/>
+                      <a:ext cx="5486400" cy="3112135"/>
                     </a:xfrm>
                     <a:prstGeom prst="rect">
                       <a:avLst/>
                     </a:prstGeom>
-                    <a:noFill/>
-                    <a:ln>
-                      <a:noFill/>
-                    </a:ln>
                   </pic:spPr>
                 </pic:pic>
               </a:graphicData>
@@ -975,40 +1021,25 @@
       </w:r>
     </w:p>
     <w:p/>
-    <w:p>
-      <w:r>
-        <w:t>1</w:t>
-      </w:r>
-      <w:r>
-        <w:rPr>
-          <w:vertAlign w:val="superscript"/>
-        </w:rPr>
-        <w:t>st</w:t>
-      </w:r>
-      <w:r>
-        <w:t>/2</w:t>
-      </w:r>
-      <w:r>
-        <w:rPr>
-          <w:vertAlign w:val="superscript"/>
-        </w:rPr>
-        <w:t>nd</w:t>
-      </w:r>
-      <w:r>
-        <w:t xml:space="preserve"> steps of the program simply AND R0 to 0, and ADD 1 to R0</w:t>
-      </w:r>
-    </w:p>
-    <w:p/>
+    <w:p/>
+    <w:p/>
+    <w:p/>
+    <w:p>
+      <w:r>
+        <w:lastRenderedPageBreak/>
+        <w:t>In this screenshot, I’ve gone and typed in four more numbers. As a result, I’ve reached the top of the stack. I’m given a message, and then the program halts.</w:t>
+      </w:r>
+    </w:p>
     <w:p>
       <w:r>
         <w:rPr>
           <w:noProof/>
         </w:rPr>
         <w:drawing>
-          <wp:inline distT="0" distB="0" distL="0" distR="0" wp14:anchorId="04C38EFC" wp14:editId="5D510F7E">
-            <wp:extent cx="5486400" cy="3299330"/>
-            <wp:effectExtent l="0" t="0" r="0" b="3175"/>
-            <wp:docPr id="15" name="Picture 15"/>
+          <wp:inline distT="0" distB="0" distL="0" distR="0" wp14:anchorId="55DBCB0C" wp14:editId="262CEDC8">
+            <wp:extent cx="5486400" cy="3154045"/>
+            <wp:effectExtent l="0" t="0" r="0" b="8255"/>
+            <wp:docPr id="20" name="Picture 20"/>
             <wp:cNvGraphicFramePr>
               <a:graphicFrameLocks xmlns:a="http://schemas.openxmlformats.org/drawingml/2006/main" noChangeAspect="1"/>
             </wp:cNvGraphicFramePr>
@@ -1016,10 +1047,8 @@
               <a:graphicData uri="http://schemas.openxmlformats.org/drawingml/2006/picture">
                 <pic:pic xmlns:pic="http://schemas.openxmlformats.org/drawingml/2006/picture">
                   <pic:nvPicPr>
-                    <pic:cNvPr id="0" name="Picture 15"/>
-                    <pic:cNvPicPr>
-                      <a:picLocks noChangeAspect="1" noChangeArrowheads="1"/>
-                    </pic:cNvPicPr>
+                    <pic:cNvPr id="20" name="Capture4.PNG"/>
+                    <pic:cNvPicPr/>
                   </pic:nvPicPr>
                   <pic:blipFill>
                     <a:blip r:embed="rId20">
@@ -1029,23 +1058,18 @@
                         </a:ext>
                       </a:extLst>
                     </a:blip>
-                    <a:srcRect/>
                     <a:stretch>
                       <a:fillRect/>
                     </a:stretch>
                   </pic:blipFill>
-                  <pic:spPr bwMode="auto">
+                  <pic:spPr>
                     <a:xfrm>
                       <a:off x="0" y="0"/>
-                      <a:ext cx="5486400" cy="3299330"/>
+                      <a:ext cx="5486400" cy="3154045"/>
                     </a:xfrm>
                     <a:prstGeom prst="rect">
                       <a:avLst/>
                     </a:prstGeom>
-                    <a:noFill/>
-                    <a:ln>
-                      <a:noFill/>
-                    </a:ln>
                   </pic:spPr>
                 </pic:pic>
               </a:graphicData>
@@ -1055,19 +1079,361 @@
       </w:r>
     </w:p>
     <w:p/>
-    <w:p/>
-    <w:p/>
-    <w:p>
-      <w:bookmarkStart w:id="0" w:name="_GoBack"/>
-      <w:bookmarkEnd w:id="0"/>
-    </w:p>
-    <w:p/>
-    <w:p/>
-    <w:p/>
-    <w:p/>
-    <w:p/>
-    <w:p/>
-    <w:p/>
+    <w:p>
+      <w:r>
+        <w:t>This is the screen that popped up when I pressed Enter. As you can see, R0 now has the sum of the numbers I entered (1, 2, 3, 4, and 5). R6 has returned to the bottom of the stack, x3FFF, but you can still see the remnants of the numbers that were pushed to the stack</w:t>
+      </w:r>
+      <w:r>
+        <w:t xml:space="preserve"> (x3FFE-x3FFA)</w:t>
+      </w:r>
+      <w:r>
+        <w:t>.</w:t>
+      </w:r>
+    </w:p>
+    <w:p>
+      <w:r>
+        <w:rPr>
+          <w:noProof/>
+        </w:rPr>
+        <w:drawing>
+          <wp:inline distT="0" distB="0" distL="0" distR="0" wp14:anchorId="0E5E5953" wp14:editId="6EEDBA43">
+            <wp:extent cx="5486400" cy="3115945"/>
+            <wp:effectExtent l="0" t="0" r="0" b="8255"/>
+            <wp:docPr id="22" name="Picture 22"/>
+            <wp:cNvGraphicFramePr>
+              <a:graphicFrameLocks xmlns:a="http://schemas.openxmlformats.org/drawingml/2006/main" noChangeAspect="1"/>
+            </wp:cNvGraphicFramePr>
+            <a:graphic xmlns:a="http://schemas.openxmlformats.org/drawingml/2006/main">
+              <a:graphicData uri="http://schemas.openxmlformats.org/drawingml/2006/picture">
+                <pic:pic xmlns:pic="http://schemas.openxmlformats.org/drawingml/2006/picture">
+                  <pic:nvPicPr>
+                    <pic:cNvPr id="22" name="Capture5.PNG"/>
+                    <pic:cNvPicPr/>
+                  </pic:nvPicPr>
+                  <pic:blipFill>
+                    <a:blip r:embed="rId21">
+                      <a:extLst>
+                        <a:ext uri="{28A0092B-C50C-407E-A947-70E740481C1C}">
+                          <a14:useLocalDpi xmlns:a14="http://schemas.microsoft.com/office/drawing/2010/main" val="0"/>
+                        </a:ext>
+                      </a:extLst>
+                    </a:blip>
+                    <a:stretch>
+                      <a:fillRect/>
+                    </a:stretch>
+                  </pic:blipFill>
+                  <pic:spPr>
+                    <a:xfrm>
+                      <a:off x="0" y="0"/>
+                      <a:ext cx="5486400" cy="3115945"/>
+                    </a:xfrm>
+                    <a:prstGeom prst="rect">
+                      <a:avLst/>
+                    </a:prstGeom>
+                  </pic:spPr>
+                </pic:pic>
+              </a:graphicData>
+            </a:graphic>
+          </wp:inline>
+        </w:drawing>
+      </w:r>
+    </w:p>
+    <w:p/>
+    <w:p/>
+    <w:p/>
+    <w:p>
+      <w:r>
+        <w:lastRenderedPageBreak/>
+        <w:t>I re-ran the program</w:t>
+      </w:r>
+      <w:r>
+        <w:t xml:space="preserve"> after setting a breakpoint at x3024</w:t>
+      </w:r>
+      <w:r>
+        <w:t xml:space="preserve"> (pop functionality starts)</w:t>
+      </w:r>
+      <w:r>
+        <w:t>.</w:t>
+      </w:r>
+    </w:p>
+    <w:p>
+      <w:r>
+        <w:rPr>
+          <w:noProof/>
+        </w:rPr>
+        <w:drawing>
+          <wp:inline distT="0" distB="0" distL="0" distR="0" wp14:anchorId="2F0CD766" wp14:editId="6A0762E1">
+            <wp:extent cx="5486400" cy="3157855"/>
+            <wp:effectExtent l="0" t="0" r="0" b="4445"/>
+            <wp:docPr id="23" name="Picture 23"/>
+            <wp:cNvGraphicFramePr>
+              <a:graphicFrameLocks xmlns:a="http://schemas.openxmlformats.org/drawingml/2006/main" noChangeAspect="1"/>
+            </wp:cNvGraphicFramePr>
+            <a:graphic xmlns:a="http://schemas.openxmlformats.org/drawingml/2006/main">
+              <a:graphicData uri="http://schemas.openxmlformats.org/drawingml/2006/picture">
+                <pic:pic xmlns:pic="http://schemas.openxmlformats.org/drawingml/2006/picture">
+                  <pic:nvPicPr>
+                    <pic:cNvPr id="23" name="Capture1.PNG"/>
+                    <pic:cNvPicPr/>
+                  </pic:nvPicPr>
+                  <pic:blipFill>
+                    <a:blip r:embed="rId22">
+                      <a:extLst>
+                        <a:ext uri="{28A0092B-C50C-407E-A947-70E740481C1C}">
+                          <a14:useLocalDpi xmlns:a14="http://schemas.microsoft.com/office/drawing/2010/main" val="0"/>
+                        </a:ext>
+                      </a:extLst>
+                    </a:blip>
+                    <a:stretch>
+                      <a:fillRect/>
+                    </a:stretch>
+                  </pic:blipFill>
+                  <pic:spPr>
+                    <a:xfrm>
+                      <a:off x="0" y="0"/>
+                      <a:ext cx="5486400" cy="3157855"/>
+                    </a:xfrm>
+                    <a:prstGeom prst="rect">
+                      <a:avLst/>
+                    </a:prstGeom>
+                  </pic:spPr>
+                </pic:pic>
+              </a:graphicData>
+            </a:graphic>
+          </wp:inline>
+        </w:drawing>
+      </w:r>
+    </w:p>
+    <w:p/>
+    <w:p>
+      <w:r>
+        <w:t>You can see that R6 points to x3FFA, this is because we’ve pushed 5 items onto our stack (</w:t>
+      </w:r>
+      <w:r>
+        <w:t>the numbers 1-</w:t>
+      </w:r>
+      <w:r>
+        <w:t>5).</w:t>
+      </w:r>
+    </w:p>
+    <w:p>
+      <w:r>
+        <w:rPr>
+          <w:noProof/>
+        </w:rPr>
+        <w:drawing>
+          <wp:inline distT="0" distB="0" distL="0" distR="0" wp14:anchorId="144F7E2E" wp14:editId="35E7DA6D">
+            <wp:extent cx="5486400" cy="3131820"/>
+            <wp:effectExtent l="0" t="0" r="0" b="0"/>
+            <wp:docPr id="25" name="Picture 25"/>
+            <wp:cNvGraphicFramePr>
+              <a:graphicFrameLocks xmlns:a="http://schemas.openxmlformats.org/drawingml/2006/main" noChangeAspect="1"/>
+            </wp:cNvGraphicFramePr>
+            <a:graphic xmlns:a="http://schemas.openxmlformats.org/drawingml/2006/main">
+              <a:graphicData uri="http://schemas.openxmlformats.org/drawingml/2006/picture">
+                <pic:pic xmlns:pic="http://schemas.openxmlformats.org/drawingml/2006/picture">
+                  <pic:nvPicPr>
+                    <pic:cNvPr id="25" name="Capture2.PNG"/>
+                    <pic:cNvPicPr/>
+                  </pic:nvPicPr>
+                  <pic:blipFill>
+                    <a:blip r:embed="rId23">
+                      <a:extLst>
+                        <a:ext uri="{28A0092B-C50C-407E-A947-70E740481C1C}">
+                          <a14:useLocalDpi xmlns:a14="http://schemas.microsoft.com/office/drawing/2010/main" val="0"/>
+                        </a:ext>
+                      </a:extLst>
+                    </a:blip>
+                    <a:stretch>
+                      <a:fillRect/>
+                    </a:stretch>
+                  </pic:blipFill>
+                  <pic:spPr>
+                    <a:xfrm>
+                      <a:off x="0" y="0"/>
+                      <a:ext cx="5486400" cy="3131820"/>
+                    </a:xfrm>
+                    <a:prstGeom prst="rect">
+                      <a:avLst/>
+                    </a:prstGeom>
+                  </pic:spPr>
+                </pic:pic>
+              </a:graphicData>
+            </a:graphic>
+          </wp:inline>
+        </w:drawing>
+      </w:r>
+    </w:p>
+    <w:p/>
+    <w:p/>
+    <w:p/>
+    <w:p/>
+    <w:p/>
+    <w:p/>
+    <w:p>
+      <w:r>
+        <w:lastRenderedPageBreak/>
+        <w:t>One step into the program, and you can see that the POP instruction (xD020) has executed. The value at x3FFA has been stored into R0, and R6 has been incremented to x3FFB.</w:t>
+      </w:r>
+    </w:p>
+    <w:p>
+      <w:r>
+        <w:rPr>
+          <w:noProof/>
+        </w:rPr>
+        <w:drawing>
+          <wp:inline distT="0" distB="0" distL="0" distR="0" wp14:anchorId="42127299" wp14:editId="54DD65BE">
+            <wp:extent cx="5486400" cy="3128010"/>
+            <wp:effectExtent l="0" t="0" r="0" b="0"/>
+            <wp:docPr id="27" name="Picture 27"/>
+            <wp:cNvGraphicFramePr>
+              <a:graphicFrameLocks xmlns:a="http://schemas.openxmlformats.org/drawingml/2006/main" noChangeAspect="1"/>
+            </wp:cNvGraphicFramePr>
+            <a:graphic xmlns:a="http://schemas.openxmlformats.org/drawingml/2006/main">
+              <a:graphicData uri="http://schemas.openxmlformats.org/drawingml/2006/picture">
+                <pic:pic xmlns:pic="http://schemas.openxmlformats.org/drawingml/2006/picture">
+                  <pic:nvPicPr>
+                    <pic:cNvPr id="27" name="Capture3.PNG"/>
+                    <pic:cNvPicPr/>
+                  </pic:nvPicPr>
+                  <pic:blipFill>
+                    <a:blip r:embed="rId24">
+                      <a:extLst>
+                        <a:ext uri="{28A0092B-C50C-407E-A947-70E740481C1C}">
+                          <a14:useLocalDpi xmlns:a14="http://schemas.microsoft.com/office/drawing/2010/main" val="0"/>
+                        </a:ext>
+                      </a:extLst>
+                    </a:blip>
+                    <a:stretch>
+                      <a:fillRect/>
+                    </a:stretch>
+                  </pic:blipFill>
+                  <pic:spPr>
+                    <a:xfrm>
+                      <a:off x="0" y="0"/>
+                      <a:ext cx="5486400" cy="3128010"/>
+                    </a:xfrm>
+                    <a:prstGeom prst="rect">
+                      <a:avLst/>
+                    </a:prstGeom>
+                  </pic:spPr>
+                </pic:pic>
+              </a:graphicData>
+            </a:graphic>
+          </wp:inline>
+        </w:drawing>
+      </w:r>
+    </w:p>
+    <w:p/>
+    <w:p>
+      <w:r>
+        <w:rPr>
+          <w:noProof/>
+        </w:rPr>
+        <w:drawing>
+          <wp:anchor distT="0" distB="0" distL="114300" distR="114300" simplePos="0" relativeHeight="251658240" behindDoc="1" locked="0" layoutInCell="1" allowOverlap="1" wp14:anchorId="2658EFA7" wp14:editId="25986EB6">
+            <wp:simplePos x="0" y="0"/>
+            <wp:positionH relativeFrom="column">
+              <wp:posOffset>-3175</wp:posOffset>
+            </wp:positionH>
+            <wp:positionV relativeFrom="paragraph">
+              <wp:posOffset>1402130</wp:posOffset>
+            </wp:positionV>
+            <wp:extent cx="5486400" cy="3161030"/>
+            <wp:effectExtent l="0" t="0" r="0" b="1270"/>
+            <wp:wrapThrough wrapText="bothSides">
+              <wp:wrapPolygon edited="0">
+                <wp:start x="0" y="0"/>
+                <wp:lineTo x="0" y="21479"/>
+                <wp:lineTo x="21525" y="21479"/>
+                <wp:lineTo x="21525" y="0"/>
+                <wp:lineTo x="0" y="0"/>
+              </wp:wrapPolygon>
+            </wp:wrapThrough>
+            <wp:docPr id="29" name="Picture 29"/>
+            <wp:cNvGraphicFramePr>
+              <a:graphicFrameLocks xmlns:a="http://schemas.openxmlformats.org/drawingml/2006/main" noChangeAspect="1"/>
+            </wp:cNvGraphicFramePr>
+            <a:graphic xmlns:a="http://schemas.openxmlformats.org/drawingml/2006/main">
+              <a:graphicData uri="http://schemas.openxmlformats.org/drawingml/2006/picture">
+                <pic:pic xmlns:pic="http://schemas.openxmlformats.org/drawingml/2006/picture">
+                  <pic:nvPicPr>
+                    <pic:cNvPr id="29" name="Capture6.PNG"/>
+                    <pic:cNvPicPr/>
+                  </pic:nvPicPr>
+                  <pic:blipFill>
+                    <a:blip r:embed="rId25">
+                      <a:extLst>
+                        <a:ext uri="{28A0092B-C50C-407E-A947-70E740481C1C}">
+                          <a14:useLocalDpi xmlns:a14="http://schemas.microsoft.com/office/drawing/2010/main" val="0"/>
+                        </a:ext>
+                      </a:extLst>
+                    </a:blip>
+                    <a:stretch>
+                      <a:fillRect/>
+                    </a:stretch>
+                  </pic:blipFill>
+                  <pic:spPr>
+                    <a:xfrm>
+                      <a:off x="0" y="0"/>
+                      <a:ext cx="5486400" cy="3161030"/>
+                    </a:xfrm>
+                    <a:prstGeom prst="rect">
+                      <a:avLst/>
+                    </a:prstGeom>
+                  </pic:spPr>
+                </pic:pic>
+              </a:graphicData>
+            </a:graphic>
+          </wp:anchor>
+        </w:drawing>
+      </w:r>
+      <w:r>
+        <w:t>Looking at memory location x3500, you can see where the program stored the sum. After every additional number was added, the sum was stored using STI</w:t>
+      </w:r>
+      <w:r>
+        <w:t xml:space="preserve"> (See Line 47 in addition.asm)</w:t>
+      </w:r>
+      <w:r>
+        <w:t xml:space="preserve">. It was stored in cache (off-screen), but was written back to memory </w:t>
+      </w:r>
+      <w:r>
+        <w:t>when the latest sum was stored</w:t>
+      </w:r>
+      <w:r>
+        <w:t xml:space="preserve">. </w:t>
+      </w:r>
+      <w:r>
+        <w:t>In this screenshot, the</w:t>
+      </w:r>
+      <w:r>
+        <w:t xml:space="preserve"> program has halted, so the cache curren</w:t>
+      </w:r>
+      <w:r>
+        <w:t>tly has the</w:t>
+      </w:r>
+      <w:r>
+        <w:t xml:space="preserve"> correct sum</w:t>
+      </w:r>
+      <w:r>
+        <w:t xml:space="preserve"> (which was LDI’d into R0)</w:t>
+      </w:r>
+      <w:r>
+        <w:t>, while x3500 has the last sum (x000E)</w:t>
+      </w:r>
+      <w:r>
+        <w:t xml:space="preserve">, the sum before 1, the </w:t>
+      </w:r>
+      <w:r>
+        <w:t>digit at the bottom of the stack</w:t>
+      </w:r>
+      <w:r>
+        <w:t>, was added</w:t>
+      </w:r>
+      <w:r>
+        <w:t>.</w:t>
+      </w:r>
+    </w:p>
     <w:sectPr>
       <w:pgSz w:w="12240" w:h="15840"/>
       <w:pgMar w:top="1440" w:right="1800" w:bottom="1440" w:left="1800" w:header="720" w:footer="720" w:gutter="0"/>
@@ -1079,7 +1445,7 @@
 </file>
 
 <file path=word/endnotes.xml><?xml version="1.0" encoding="utf-8"?>
-<w:endnotes xmlns:wpc="http://schemas.microsoft.com/office/word/2010/wordprocessingCanvas" xmlns:mo="http://schemas.microsoft.com/office/mac/office/2008/main" xmlns:mc="http://schemas.openxmlformats.org/markup-compatibility/2006" xmlns:mv="urn:schemas-microsoft-com:mac:vml" xmlns:o="urn:schemas-microsoft-com:office:office" xmlns:r="http://schemas.openxmlformats.org/officeDocument/2006/relationships" xmlns:m="http://schemas.openxmlformats.org/officeDocument/2006/math" xmlns:v="urn:schemas-microsoft-com:vml" xmlns:wp14="http://schemas.microsoft.com/office/word/2010/wordprocessingDrawing" xmlns:wp="http://schemas.openxmlformats.org/drawingml/2006/wordprocessingDrawing" xmlns:w10="urn:schemas-microsoft-com:office:word" xmlns:w="http://schemas.openxmlformats.org/wordprocessingml/2006/main" xmlns:w14="http://schemas.microsoft.com/office/word/2010/wordml" xmlns:wpg="http://schemas.microsoft.com/office/word/2010/wordprocessingGroup" xmlns:wpi="http://schemas.microsoft.com/office/word/2010/wordprocessingInk" xmlns:wne="http://schemas.microsoft.com/office/word/2006/wordml" xmlns:wps="http://schemas.microsoft.com/office/word/2010/wordprocessingShape" mc:Ignorable="w14 wp14">
+<w:endnotes xmlns:wpc="http://schemas.microsoft.com/office/word/2010/wordprocessingCanvas" xmlns:cx="http://schemas.microsoft.com/office/drawing/2014/chartex" xmlns:cx1="http://schemas.microsoft.com/office/drawing/2015/9/8/chartex" xmlns:mc="http://schemas.openxmlformats.org/markup-compatibility/2006" xmlns:o="urn:schemas-microsoft-com:office:office" xmlns:r="http://schemas.openxmlformats.org/officeDocument/2006/relationships" xmlns:m="http://schemas.openxmlformats.org/officeDocument/2006/math" xmlns:v="urn:schemas-microsoft-com:vml" xmlns:wp14="http://schemas.microsoft.com/office/word/2010/wordprocessingDrawing" xmlns:wp="http://schemas.openxmlformats.org/drawingml/2006/wordprocessingDrawing" xmlns:w10="urn:schemas-microsoft-com:office:word" xmlns:w="http://schemas.openxmlformats.org/wordprocessingml/2006/main" xmlns:w14="http://schemas.microsoft.com/office/word/2010/wordml" xmlns:w15="http://schemas.microsoft.com/office/word/2012/wordml" xmlns:w16se="http://schemas.microsoft.com/office/word/2015/wordml/symex" xmlns:wpg="http://schemas.microsoft.com/office/word/2010/wordprocessingGroup" xmlns:wpi="http://schemas.microsoft.com/office/word/2010/wordprocessingInk" xmlns:wne="http://schemas.microsoft.com/office/word/2006/wordml" xmlns:wps="http://schemas.microsoft.com/office/word/2010/wordprocessingShape" mc:Ignorable="w14 w15 w16se wp14">
   <w:endnote w:type="separator" w:id="-1">
     <w:p>
       <w:r>
@@ -1098,7 +1464,7 @@
 </file>
 
 <file path=word/footnotes.xml><?xml version="1.0" encoding="utf-8"?>
-<w:footnotes xmlns:wpc="http://schemas.microsoft.com/office/word/2010/wordprocessingCanvas" xmlns:mo="http://schemas.microsoft.com/office/mac/office/2008/main" xmlns:mc="http://schemas.openxmlformats.org/markup-compatibility/2006" xmlns:mv="urn:schemas-microsoft-com:mac:vml" xmlns:o="urn:schemas-microsoft-com:office:office" xmlns:r="http://schemas.openxmlformats.org/officeDocument/2006/relationships" xmlns:m="http://schemas.openxmlformats.org/officeDocument/2006/math" xmlns:v="urn:schemas-microsoft-com:vml" xmlns:wp14="http://schemas.microsoft.com/office/word/2010/wordprocessingDrawing" xmlns:wp="http://schemas.openxmlformats.org/drawingml/2006/wordprocessingDrawing" xmlns:w10="urn:schemas-microsoft-com:office:word" xmlns:w="http://schemas.openxmlformats.org/wordprocessingml/2006/main" xmlns:w14="http://schemas.microsoft.com/office/word/2010/wordml" xmlns:wpg="http://schemas.microsoft.com/office/word/2010/wordprocessingGroup" xmlns:wpi="http://schemas.microsoft.com/office/word/2010/wordprocessingInk" xmlns:wne="http://schemas.microsoft.com/office/word/2006/wordml" xmlns:wps="http://schemas.microsoft.com/office/word/2010/wordprocessingShape" mc:Ignorable="w14 wp14">
+<w:footnotes xmlns:wpc="http://schemas.microsoft.com/office/word/2010/wordprocessingCanvas" xmlns:cx="http://schemas.microsoft.com/office/drawing/2014/chartex" xmlns:cx1="http://schemas.microsoft.com/office/drawing/2015/9/8/chartex" xmlns:mc="http://schemas.openxmlformats.org/markup-compatibility/2006" xmlns:o="urn:schemas-microsoft-com:office:office" xmlns:r="http://schemas.openxmlformats.org/officeDocument/2006/relationships" xmlns:m="http://schemas.openxmlformats.org/officeDocument/2006/math" xmlns:v="urn:schemas-microsoft-com:vml" xmlns:wp14="http://schemas.microsoft.com/office/word/2010/wordprocessingDrawing" xmlns:wp="http://schemas.openxmlformats.org/drawingml/2006/wordprocessingDrawing" xmlns:w10="urn:schemas-microsoft-com:office:word" xmlns:w="http://schemas.openxmlformats.org/wordprocessingml/2006/main" xmlns:w14="http://schemas.microsoft.com/office/word/2010/wordml" xmlns:w15="http://schemas.microsoft.com/office/word/2012/wordml" xmlns:w16se="http://schemas.microsoft.com/office/word/2015/wordml/symex" xmlns:wpg="http://schemas.microsoft.com/office/word/2010/wordprocessingGroup" xmlns:wpi="http://schemas.microsoft.com/office/word/2010/wordprocessingInk" xmlns:wne="http://schemas.microsoft.com/office/word/2006/wordml" xmlns:wps="http://schemas.microsoft.com/office/word/2010/wordprocessingShape" mc:Ignorable="w14 w15 w16se wp14">
   <w:footnote w:type="separator" w:id="-1">
     <w:p>
       <w:r>
@@ -1117,7 +1483,7 @@
 </file>
 
 <file path=word/styles.xml><?xml version="1.0" encoding="utf-8"?>
-<w:styles xmlns:mc="http://schemas.openxmlformats.org/markup-compatibility/2006" xmlns:r="http://schemas.openxmlformats.org/officeDocument/2006/relationships" xmlns:w="http://schemas.openxmlformats.org/wordprocessingml/2006/main" xmlns:w14="http://schemas.microsoft.com/office/word/2010/wordml" mc:Ignorable="w14">
+<w:styles xmlns:mc="http://schemas.openxmlformats.org/markup-compatibility/2006" xmlns:r="http://schemas.openxmlformats.org/officeDocument/2006/relationships" xmlns:w="http://schemas.openxmlformats.org/wordprocessingml/2006/main" xmlns:w14="http://schemas.microsoft.com/office/word/2010/wordml" xmlns:w15="http://schemas.microsoft.com/office/word/2012/wordml" xmlns:w16se="http://schemas.microsoft.com/office/word/2015/wordml/symex" mc:Ignorable="w14 w15 w16se">
   <w:docDefaults>
     <w:rPrDefault>
       <w:rPr>
@@ -1129,144 +1495,369 @@
     </w:rPrDefault>
     <w:pPrDefault/>
   </w:docDefaults>
-  <w:latentStyles w:defLockedState="0" w:defUIPriority="99" w:defSemiHidden="1" w:defUnhideWhenUsed="1" w:defQFormat="0" w:count="276">
-    <w:lsdException w:name="Normal" w:semiHidden="0" w:uiPriority="0" w:unhideWhenUsed="0" w:qFormat="1"/>
-    <w:lsdException w:name="heading 1" w:semiHidden="0" w:uiPriority="9" w:unhideWhenUsed="0" w:qFormat="1"/>
-    <w:lsdException w:name="heading 2" w:uiPriority="9" w:qFormat="1"/>
-    <w:lsdException w:name="heading 3" w:uiPriority="9" w:qFormat="1"/>
-    <w:lsdException w:name="heading 4" w:uiPriority="9" w:qFormat="1"/>
-    <w:lsdException w:name="heading 5" w:uiPriority="9" w:qFormat="1"/>
-    <w:lsdException w:name="heading 6" w:uiPriority="9" w:qFormat="1"/>
-    <w:lsdException w:name="heading 7" w:uiPriority="9" w:qFormat="1"/>
-    <w:lsdException w:name="heading 8" w:uiPriority="9" w:qFormat="1"/>
-    <w:lsdException w:name="heading 9" w:uiPriority="9" w:qFormat="1"/>
-    <w:lsdException w:name="toc 1" w:uiPriority="39"/>
-    <w:lsdException w:name="toc 2" w:uiPriority="39"/>
-    <w:lsdException w:name="toc 3" w:uiPriority="39"/>
-    <w:lsdException w:name="toc 4" w:uiPriority="39"/>
-    <w:lsdException w:name="toc 5" w:uiPriority="39"/>
-    <w:lsdException w:name="toc 6" w:uiPriority="39"/>
-    <w:lsdException w:name="toc 7" w:uiPriority="39"/>
-    <w:lsdException w:name="toc 8" w:uiPriority="39"/>
-    <w:lsdException w:name="toc 9" w:uiPriority="39"/>
-    <w:lsdException w:name="caption" w:uiPriority="35" w:qFormat="1"/>
-    <w:lsdException w:name="Title" w:semiHidden="0" w:uiPriority="10" w:unhideWhenUsed="0" w:qFormat="1"/>
-    <w:lsdException w:name="Default Paragraph Font" w:uiPriority="1"/>
-    <w:lsdException w:name="Subtitle" w:semiHidden="0" w:uiPriority="11" w:unhideWhenUsed="0" w:qFormat="1"/>
-    <w:lsdException w:name="Strong" w:semiHidden="0" w:uiPriority="22" w:unhideWhenUsed="0" w:qFormat="1"/>
-    <w:lsdException w:name="Emphasis" w:semiHidden="0" w:uiPriority="20" w:unhideWhenUsed="0" w:qFormat="1"/>
-    <w:lsdException w:name="Table Grid" w:semiHidden="0" w:uiPriority="59" w:unhideWhenUsed="0"/>
-    <w:lsdException w:name="Placeholder Text" w:unhideWhenUsed="0"/>
-    <w:lsdException w:name="No Spacing" w:semiHidden="0" w:uiPriority="1" w:unhideWhenUsed="0" w:qFormat="1"/>
-    <w:lsdException w:name="Light Shading" w:semiHidden="0" w:uiPriority="60" w:unhideWhenUsed="0"/>
-    <w:lsdException w:name="Light List" w:semiHidden="0" w:uiPriority="61" w:unhideWhenUsed="0"/>
-    <w:lsdException w:name="Light Grid" w:semiHidden="0" w:uiPriority="62" w:unhideWhenUsed="0"/>
-    <w:lsdException w:name="Medium Shading 1" w:semiHidden="0" w:uiPriority="63" w:unhideWhenUsed="0"/>
-    <w:lsdException w:name="Medium Shading 2" w:semiHidden="0" w:uiPriority="64" w:unhideWhenUsed="0"/>
-    <w:lsdException w:name="Medium List 1" w:semiHidden="0" w:uiPriority="65" w:unhideWhenUsed="0"/>
-    <w:lsdException w:name="Medium List 2" w:semiHidden="0" w:uiPriority="66" w:unhideWhenUsed="0"/>
-    <w:lsdException w:name="Medium Grid 1" w:semiHidden="0" w:uiPriority="67" w:unhideWhenUsed="0"/>
-    <w:lsdException w:name="Medium Grid 2" w:semiHidden="0" w:uiPriority="68" w:unhideWhenUsed="0"/>
-    <w:lsdException w:name="Medium Grid 3" w:semiHidden="0" w:uiPriority="69" w:unhideWhenUsed="0"/>
-    <w:lsdException w:name="Dark List" w:semiHidden="0" w:uiPriority="70" w:unhideWhenUsed="0"/>
-    <w:lsdException w:name="Colorful Shading" w:semiHidden="0" w:uiPriority="71" w:unhideWhenUsed="0"/>
-    <w:lsdException w:name="Colorful List" w:semiHidden="0" w:uiPriority="72" w:unhideWhenUsed="0"/>
-    <w:lsdException w:name="Colorful Grid" w:semiHidden="0" w:uiPriority="73" w:unhideWhenUsed="0"/>
-    <w:lsdException w:name="Light Shading Accent 1" w:semiHidden="0" w:uiPriority="60" w:unhideWhenUsed="0"/>
-    <w:lsdException w:name="Light List Accent 1" w:semiHidden="0" w:uiPriority="61" w:unhideWhenUsed="0"/>
-    <w:lsdException w:name="Light Grid Accent 1" w:semiHidden="0" w:uiPriority="62" w:unhideWhenUsed="0"/>
-    <w:lsdException w:name="Medium Shading 1 Accent 1" w:semiHidden="0" w:uiPriority="63" w:unhideWhenUsed="0"/>
-    <w:lsdException w:name="Medium Shading 2 Accent 1" w:semiHidden="0" w:uiPriority="64" w:unhideWhenUsed="0"/>
-    <w:lsdException w:name="Medium List 1 Accent 1" w:semiHidden="0" w:uiPriority="65" w:unhideWhenUsed="0"/>
-    <w:lsdException w:name="Revision" w:unhideWhenUsed="0"/>
-    <w:lsdException w:name="List Paragraph" w:semiHidden="0" w:uiPriority="34" w:unhideWhenUsed="0" w:qFormat="1"/>
-    <w:lsdException w:name="Quote" w:semiHidden="0" w:uiPriority="29" w:unhideWhenUsed="0" w:qFormat="1"/>
-    <w:lsdException w:name="Intense Quote" w:semiHidden="0" w:uiPriority="30" w:unhideWhenUsed="0" w:qFormat="1"/>
-    <w:lsdException w:name="Medium List 2 Accent 1" w:semiHidden="0" w:uiPriority="66" w:unhideWhenUsed="0"/>
-    <w:lsdException w:name="Medium Grid 1 Accent 1" w:semiHidden="0" w:uiPriority="67" w:unhideWhenUsed="0"/>
-    <w:lsdException w:name="Medium Grid 2 Accent 1" w:semiHidden="0" w:uiPriority="68" w:unhideWhenUsed="0"/>
-    <w:lsdException w:name="Medium Grid 3 Accent 1" w:semiHidden="0" w:uiPriority="69" w:unhideWhenUsed="0"/>
-    <w:lsdException w:name="Dark List Accent 1" w:semiHidden="0" w:uiPriority="70" w:unhideWhenUsed="0"/>
-    <w:lsdException w:name="Colorful Shading Accent 1" w:semiHidden="0" w:uiPriority="71" w:unhideWhenUsed="0"/>
-    <w:lsdException w:name="Colorful List Accent 1" w:semiHidden="0" w:uiPriority="72" w:unhideWhenUsed="0"/>
-    <w:lsdException w:name="Colorful Grid Accent 1" w:semiHidden="0" w:uiPriority="73" w:unhideWhenUsed="0"/>
-    <w:lsdException w:name="Light Shading Accent 2" w:semiHidden="0" w:uiPriority="60" w:unhideWhenUsed="0"/>
-    <w:lsdException w:name="Light List Accent 2" w:semiHidden="0" w:uiPriority="61" w:unhideWhenUsed="0"/>
-    <w:lsdException w:name="Light Grid Accent 2" w:semiHidden="0" w:uiPriority="62" w:unhideWhenUsed="0"/>
-    <w:lsdException w:name="Medium Shading 1 Accent 2" w:semiHidden="0" w:uiPriority="63" w:unhideWhenUsed="0"/>
-    <w:lsdException w:name="Medium Shading 2 Accent 2" w:semiHidden="0" w:uiPriority="64" w:unhideWhenUsed="0"/>
-    <w:lsdException w:name="Medium List 1 Accent 2" w:semiHidden="0" w:uiPriority="65" w:unhideWhenUsed="0"/>
-    <w:lsdException w:name="Medium List 2 Accent 2" w:semiHidden="0" w:uiPriority="66" w:unhideWhenUsed="0"/>
-    <w:lsdException w:name="Medium Grid 1 Accent 2" w:semiHidden="0" w:uiPriority="67" w:unhideWhenUsed="0"/>
-    <w:lsdException w:name="Medium Grid 2 Accent 2" w:semiHidden="0" w:uiPriority="68" w:unhideWhenUsed="0"/>
-    <w:lsdException w:name="Medium Grid 3 Accent 2" w:semiHidden="0" w:uiPriority="69" w:unhideWhenUsed="0"/>
-    <w:lsdException w:name="Dark List Accent 2" w:semiHidden="0" w:uiPriority="70" w:unhideWhenUsed="0"/>
-    <w:lsdException w:name="Colorful Shading Accent 2" w:semiHidden="0" w:uiPriority="71" w:unhideWhenUsed="0"/>
-    <w:lsdException w:name="Colorful List Accent 2" w:semiHidden="0" w:uiPriority="72" w:unhideWhenUsed="0"/>
-    <w:lsdException w:name="Colorful Grid Accent 2" w:semiHidden="0" w:uiPriority="73" w:unhideWhenUsed="0"/>
-    <w:lsdException w:name="Light Shading Accent 3" w:semiHidden="0" w:uiPriority="60" w:unhideWhenUsed="0"/>
-    <w:lsdException w:name="Light List Accent 3" w:semiHidden="0" w:uiPriority="61" w:unhideWhenUsed="0"/>
-    <w:lsdException w:name="Light Grid Accent 3" w:semiHidden="0" w:uiPriority="62" w:unhideWhenUsed="0"/>
-    <w:lsdException w:name="Medium Shading 1 Accent 3" w:semiHidden="0" w:uiPriority="63" w:unhideWhenUsed="0"/>
-    <w:lsdException w:name="Medium Shading 2 Accent 3" w:semiHidden="0" w:uiPriority="64" w:unhideWhenUsed="0"/>
-    <w:lsdException w:name="Medium List 1 Accent 3" w:semiHidden="0" w:uiPriority="65" w:unhideWhenUsed="0"/>
-    <w:lsdException w:name="Medium List 2 Accent 3" w:semiHidden="0" w:uiPriority="66" w:unhideWhenUsed="0"/>
-    <w:lsdException w:name="Medium Grid 1 Accent 3" w:semiHidden="0" w:uiPriority="67" w:unhideWhenUsed="0"/>
-    <w:lsdException w:name="Medium Grid 2 Accent 3" w:semiHidden="0" w:uiPriority="68" w:unhideWhenUsed="0"/>
-    <w:lsdException w:name="Medium Grid 3 Accent 3" w:semiHidden="0" w:uiPriority="69" w:unhideWhenUsed="0"/>
-    <w:lsdException w:name="Dark List Accent 3" w:semiHidden="0" w:uiPriority="70" w:unhideWhenUsed="0"/>
-    <w:lsdException w:name="Colorful Shading Accent 3" w:semiHidden="0" w:uiPriority="71" w:unhideWhenUsed="0"/>
-    <w:lsdException w:name="Colorful List Accent 3" w:semiHidden="0" w:uiPriority="72" w:unhideWhenUsed="0"/>
-    <w:lsdException w:name="Colorful Grid Accent 3" w:semiHidden="0" w:uiPriority="73" w:unhideWhenUsed="0"/>
-    <w:lsdException w:name="Light Shading Accent 4" w:semiHidden="0" w:uiPriority="60" w:unhideWhenUsed="0"/>
-    <w:lsdException w:name="Light List Accent 4" w:semiHidden="0" w:uiPriority="61" w:unhideWhenUsed="0"/>
-    <w:lsdException w:name="Light Grid Accent 4" w:semiHidden="0" w:uiPriority="62" w:unhideWhenUsed="0"/>
-    <w:lsdException w:name="Medium Shading 1 Accent 4" w:semiHidden="0" w:uiPriority="63" w:unhideWhenUsed="0"/>
-    <w:lsdException w:name="Medium Shading 2 Accent 4" w:semiHidden="0" w:uiPriority="64" w:unhideWhenUsed="0"/>
-    <w:lsdException w:name="Medium List 1 Accent 4" w:semiHidden="0" w:uiPriority="65" w:unhideWhenUsed="0"/>
-    <w:lsdException w:name="Medium List 2 Accent 4" w:semiHidden="0" w:uiPriority="66" w:unhideWhenUsed="0"/>
-    <w:lsdException w:name="Medium Grid 1 Accent 4" w:semiHidden="0" w:uiPriority="67" w:unhideWhenUsed="0"/>
-    <w:lsdException w:name="Medium Grid 2 Accent 4" w:semiHidden="0" w:uiPriority="68" w:unhideWhenUsed="0"/>
-    <w:lsdException w:name="Medium Grid 3 Accent 4" w:semiHidden="0" w:uiPriority="69" w:unhideWhenUsed="0"/>
-    <w:lsdException w:name="Dark List Accent 4" w:semiHidden="0" w:uiPriority="70" w:unhideWhenUsed="0"/>
-    <w:lsdException w:name="Colorful Shading Accent 4" w:semiHidden="0" w:uiPriority="71" w:unhideWhenUsed="0"/>
-    <w:lsdException w:name="Colorful List Accent 4" w:semiHidden="0" w:uiPriority="72" w:unhideWhenUsed="0"/>
-    <w:lsdException w:name="Colorful Grid Accent 4" w:semiHidden="0" w:uiPriority="73" w:unhideWhenUsed="0"/>
-    <w:lsdException w:name="Light Shading Accent 5" w:semiHidden="0" w:uiPriority="60" w:unhideWhenUsed="0"/>
-    <w:lsdException w:name="Light List Accent 5" w:semiHidden="0" w:uiPriority="61" w:unhideWhenUsed="0"/>
-    <w:lsdException w:name="Light Grid Accent 5" w:semiHidden="0" w:uiPriority="62" w:unhideWhenUsed="0"/>
-    <w:lsdException w:name="Medium Shading 1 Accent 5" w:semiHidden="0" w:uiPriority="63" w:unhideWhenUsed="0"/>
-    <w:lsdException w:name="Medium Shading 2 Accent 5" w:semiHidden="0" w:uiPriority="64" w:unhideWhenUsed="0"/>
-    <w:lsdException w:name="Medium List 1 Accent 5" w:semiHidden="0" w:uiPriority="65" w:unhideWhenUsed="0"/>
-    <w:lsdException w:name="Medium List 2 Accent 5" w:semiHidden="0" w:uiPriority="66" w:unhideWhenUsed="0"/>
-    <w:lsdException w:name="Medium Grid 1 Accent 5" w:semiHidden="0" w:uiPriority="67" w:unhideWhenUsed="0"/>
-    <w:lsdException w:name="Medium Grid 2 Accent 5" w:semiHidden="0" w:uiPriority="68" w:unhideWhenUsed="0"/>
-    <w:lsdException w:name="Medium Grid 3 Accent 5" w:semiHidden="0" w:uiPriority="69" w:unhideWhenUsed="0"/>
-    <w:lsdException w:name="Dark List Accent 5" w:semiHidden="0" w:uiPriority="70" w:unhideWhenUsed="0"/>
-    <w:lsdException w:name="Colorful Shading Accent 5" w:semiHidden="0" w:uiPriority="71" w:unhideWhenUsed="0"/>
-    <w:lsdException w:name="Colorful List Accent 5" w:semiHidden="0" w:uiPriority="72" w:unhideWhenUsed="0"/>
-    <w:lsdException w:name="Colorful Grid Accent 5" w:semiHidden="0" w:uiPriority="73" w:unhideWhenUsed="0"/>
-    <w:lsdException w:name="Light Shading Accent 6" w:semiHidden="0" w:uiPriority="60" w:unhideWhenUsed="0"/>
-    <w:lsdException w:name="Light List Accent 6" w:semiHidden="0" w:uiPriority="61" w:unhideWhenUsed="0"/>
-    <w:lsdException w:name="Light Grid Accent 6" w:semiHidden="0" w:uiPriority="62" w:unhideWhenUsed="0"/>
-    <w:lsdException w:name="Medium Shading 1 Accent 6" w:semiHidden="0" w:uiPriority="63" w:unhideWhenUsed="0"/>
-    <w:lsdException w:name="Medium Shading 2 Accent 6" w:semiHidden="0" w:uiPriority="64" w:unhideWhenUsed="0"/>
-    <w:lsdException w:name="Medium List 1 Accent 6" w:semiHidden="0" w:uiPriority="65" w:unhideWhenUsed="0"/>
-    <w:lsdException w:name="Medium List 2 Accent 6" w:semiHidden="0" w:uiPriority="66" w:unhideWhenUsed="0"/>
-    <w:lsdException w:name="Medium Grid 1 Accent 6" w:semiHidden="0" w:uiPriority="67" w:unhideWhenUsed="0"/>
-    <w:lsdException w:name="Medium Grid 2 Accent 6" w:semiHidden="0" w:uiPriority="68" w:unhideWhenUsed="0"/>
-    <w:lsdException w:name="Medium Grid 3 Accent 6" w:semiHidden="0" w:uiPriority="69" w:unhideWhenUsed="0"/>
-    <w:lsdException w:name="Dark List Accent 6" w:semiHidden="0" w:uiPriority="70" w:unhideWhenUsed="0"/>
-    <w:lsdException w:name="Colorful Shading Accent 6" w:semiHidden="0" w:uiPriority="71" w:unhideWhenUsed="0"/>
-    <w:lsdException w:name="Colorful List Accent 6" w:semiHidden="0" w:uiPriority="72" w:unhideWhenUsed="0"/>
-    <w:lsdException w:name="Colorful Grid Accent 6" w:semiHidden="0" w:uiPriority="73" w:unhideWhenUsed="0"/>
-    <w:lsdException w:name="Subtle Emphasis" w:semiHidden="0" w:uiPriority="19" w:unhideWhenUsed="0" w:qFormat="1"/>
-    <w:lsdException w:name="Intense Emphasis" w:semiHidden="0" w:uiPriority="21" w:unhideWhenUsed="0" w:qFormat="1"/>
-    <w:lsdException w:name="Subtle Reference" w:semiHidden="0" w:uiPriority="31" w:unhideWhenUsed="0" w:qFormat="1"/>
-    <w:lsdException w:name="Intense Reference" w:semiHidden="0" w:uiPriority="32" w:unhideWhenUsed="0" w:qFormat="1"/>
-    <w:lsdException w:name="Book Title" w:semiHidden="0" w:uiPriority="33" w:unhideWhenUsed="0" w:qFormat="1"/>
-    <w:lsdException w:name="Bibliography" w:uiPriority="37"/>
-    <w:lsdException w:name="TOC Heading" w:uiPriority="39" w:qFormat="1"/>
+  <w:latentStyles w:defLockedState="0" w:defUIPriority="99" w:defSemiHidden="0" w:defUnhideWhenUsed="0" w:defQFormat="0" w:count="371">
+    <w:lsdException w:name="Normal" w:uiPriority="0" w:qFormat="1"/>
+    <w:lsdException w:name="heading 1" w:uiPriority="9" w:qFormat="1"/>
+    <w:lsdException w:name="heading 2" w:semiHidden="1" w:uiPriority="9" w:unhideWhenUsed="1" w:qFormat="1"/>
+    <w:lsdException w:name="heading 3" w:semiHidden="1" w:uiPriority="9" w:unhideWhenUsed="1" w:qFormat="1"/>
+    <w:lsdException w:name="heading 4" w:semiHidden="1" w:uiPriority="9" w:unhideWhenUsed="1" w:qFormat="1"/>
+    <w:lsdException w:name="heading 5" w:semiHidden="1" w:uiPriority="9" w:unhideWhenUsed="1" w:qFormat="1"/>
+    <w:lsdException w:name="heading 6" w:semiHidden="1" w:uiPriority="9" w:unhideWhenUsed="1" w:qFormat="1"/>
+    <w:lsdException w:name="heading 7" w:semiHidden="1" w:uiPriority="9" w:unhideWhenUsed="1" w:qFormat="1"/>
+    <w:lsdException w:name="heading 8" w:semiHidden="1" w:uiPriority="9" w:unhideWhenUsed="1" w:qFormat="1"/>
+    <w:lsdException w:name="heading 9" w:semiHidden="1" w:uiPriority="9" w:unhideWhenUsed="1" w:qFormat="1"/>
+    <w:lsdException w:name="index 1" w:semiHidden="1" w:unhideWhenUsed="1"/>
+    <w:lsdException w:name="index 2" w:semiHidden="1" w:unhideWhenUsed="1"/>
+    <w:lsdException w:name="index 3" w:semiHidden="1" w:unhideWhenUsed="1"/>
+    <w:lsdException w:name="index 4" w:semiHidden="1" w:unhideWhenUsed="1"/>
+    <w:lsdException w:name="index 5" w:semiHidden="1" w:unhideWhenUsed="1"/>
+    <w:lsdException w:name="index 6" w:semiHidden="1" w:unhideWhenUsed="1"/>
+    <w:lsdException w:name="index 7" w:semiHidden="1" w:unhideWhenUsed="1"/>
+    <w:lsdException w:name="index 8" w:semiHidden="1" w:unhideWhenUsed="1"/>
+    <w:lsdException w:name="index 9" w:semiHidden="1" w:unhideWhenUsed="1"/>
+    <w:lsdException w:name="toc 1" w:semiHidden="1" w:uiPriority="39" w:unhideWhenUsed="1"/>
+    <w:lsdException w:name="toc 2" w:semiHidden="1" w:uiPriority="39" w:unhideWhenUsed="1"/>
+    <w:lsdException w:name="toc 3" w:semiHidden="1" w:uiPriority="39" w:unhideWhenUsed="1"/>
+    <w:lsdException w:name="toc 4" w:semiHidden="1" w:uiPriority="39" w:unhideWhenUsed="1"/>
+    <w:lsdException w:name="toc 5" w:semiHidden="1" w:uiPriority="39" w:unhideWhenUsed="1"/>
+    <w:lsdException w:name="toc 6" w:semiHidden="1" w:uiPriority="39" w:unhideWhenUsed="1"/>
+    <w:lsdException w:name="toc 7" w:semiHidden="1" w:uiPriority="39" w:unhideWhenUsed="1"/>
+    <w:lsdException w:name="toc 8" w:semiHidden="1" w:uiPriority="39" w:unhideWhenUsed="1"/>
+    <w:lsdException w:name="toc 9" w:semiHidden="1" w:uiPriority="39" w:unhideWhenUsed="1"/>
+    <w:lsdException w:name="Normal Indent" w:semiHidden="1" w:unhideWhenUsed="1"/>
+    <w:lsdException w:name="footnote text" w:semiHidden="1" w:unhideWhenUsed="1"/>
+    <w:lsdException w:name="annotation text" w:semiHidden="1" w:unhideWhenUsed="1"/>
+    <w:lsdException w:name="header" w:semiHidden="1" w:unhideWhenUsed="1"/>
+    <w:lsdException w:name="footer" w:semiHidden="1" w:unhideWhenUsed="1"/>
+    <w:lsdException w:name="index heading" w:semiHidden="1" w:unhideWhenUsed="1"/>
+    <w:lsdException w:name="caption" w:semiHidden="1" w:uiPriority="35" w:unhideWhenUsed="1" w:qFormat="1"/>
+    <w:lsdException w:name="table of figures" w:semiHidden="1" w:unhideWhenUsed="1"/>
+    <w:lsdException w:name="envelope address" w:semiHidden="1" w:unhideWhenUsed="1"/>
+    <w:lsdException w:name="envelope return" w:semiHidden="1" w:unhideWhenUsed="1"/>
+    <w:lsdException w:name="footnote reference" w:semiHidden="1" w:unhideWhenUsed="1"/>
+    <w:lsdException w:name="annotation reference" w:semiHidden="1" w:unhideWhenUsed="1"/>
+    <w:lsdException w:name="line number" w:semiHidden="1" w:unhideWhenUsed="1"/>
+    <w:lsdException w:name="page number" w:semiHidden="1" w:unhideWhenUsed="1"/>
+    <w:lsdException w:name="endnote reference" w:semiHidden="1" w:unhideWhenUsed="1"/>
+    <w:lsdException w:name="endnote text" w:semiHidden="1" w:unhideWhenUsed="1"/>
+    <w:lsdException w:name="table of authorities" w:semiHidden="1" w:unhideWhenUsed="1"/>
+    <w:lsdException w:name="macro" w:semiHidden="1" w:unhideWhenUsed="1"/>
+    <w:lsdException w:name="toa heading" w:semiHidden="1" w:unhideWhenUsed="1"/>
+    <w:lsdException w:name="List" w:semiHidden="1" w:unhideWhenUsed="1"/>
+    <w:lsdException w:name="List Bullet" w:semiHidden="1" w:unhideWhenUsed="1"/>
+    <w:lsdException w:name="List Number" w:semiHidden="1" w:unhideWhenUsed="1"/>
+    <w:lsdException w:name="List 2" w:semiHidden="1" w:unhideWhenUsed="1"/>
+    <w:lsdException w:name="List 3" w:semiHidden="1" w:unhideWhenUsed="1"/>
+    <w:lsdException w:name="List 4" w:semiHidden="1" w:unhideWhenUsed="1"/>
+    <w:lsdException w:name="List 5" w:semiHidden="1" w:unhideWhenUsed="1"/>
+    <w:lsdException w:name="List Bullet 2" w:semiHidden="1" w:unhideWhenUsed="1"/>
+    <w:lsdException w:name="List Bullet 3" w:semiHidden="1" w:unhideWhenUsed="1"/>
+    <w:lsdException w:name="List Bullet 4" w:semiHidden="1" w:unhideWhenUsed="1"/>
+    <w:lsdException w:name="List Bullet 5" w:semiHidden="1" w:unhideWhenUsed="1"/>
+    <w:lsdException w:name="List Number 2" w:semiHidden="1" w:unhideWhenUsed="1"/>
+    <w:lsdException w:name="List Number 3" w:semiHidden="1" w:unhideWhenUsed="1"/>
+    <w:lsdException w:name="List Number 4" w:semiHidden="1" w:unhideWhenUsed="1"/>
+    <w:lsdException w:name="List Number 5" w:semiHidden="1" w:unhideWhenUsed="1"/>
+    <w:lsdException w:name="Title" w:uiPriority="10" w:qFormat="1"/>
+    <w:lsdException w:name="Closing" w:semiHidden="1" w:unhideWhenUsed="1"/>
+    <w:lsdException w:name="Signature" w:semiHidden="1" w:unhideWhenUsed="1"/>
+    <w:lsdException w:name="Default Paragraph Font" w:semiHidden="1" w:uiPriority="1" w:unhideWhenUsed="1"/>
+    <w:lsdException w:name="Body Text" w:semiHidden="1" w:unhideWhenUsed="1"/>
+    <w:lsdException w:name="Body Text Indent" w:semiHidden="1" w:unhideWhenUsed="1"/>
+    <w:lsdException w:name="List Continue" w:semiHidden="1" w:unhideWhenUsed="1"/>
+    <w:lsdException w:name="List Continue 2" w:semiHidden="1" w:unhideWhenUsed="1"/>
+    <w:lsdException w:name="List Continue 3" w:semiHidden="1" w:unhideWhenUsed="1"/>
+    <w:lsdException w:name="List Continue 4" w:semiHidden="1" w:unhideWhenUsed="1"/>
+    <w:lsdException w:name="List Continue 5" w:semiHidden="1" w:unhideWhenUsed="1"/>
+    <w:lsdException w:name="Message Header" w:semiHidden="1" w:unhideWhenUsed="1"/>
+    <w:lsdException w:name="Subtitle" w:uiPriority="11" w:qFormat="1"/>
+    <w:lsdException w:name="Salutation" w:semiHidden="1" w:unhideWhenUsed="1"/>
+    <w:lsdException w:name="Date" w:semiHidden="1" w:unhideWhenUsed="1"/>
+    <w:lsdException w:name="Body Text First Indent" w:semiHidden="1" w:unhideWhenUsed="1"/>
+    <w:lsdException w:name="Body Text First Indent 2" w:semiHidden="1" w:unhideWhenUsed="1"/>
+    <w:lsdException w:name="Note Heading" w:semiHidden="1" w:unhideWhenUsed="1"/>
+    <w:lsdException w:name="Body Text 2" w:semiHidden="1" w:unhideWhenUsed="1"/>
+    <w:lsdException w:name="Body Text 3" w:semiHidden="1" w:unhideWhenUsed="1"/>
+    <w:lsdException w:name="Body Text Indent 2" w:semiHidden="1" w:unhideWhenUsed="1"/>
+    <w:lsdException w:name="Body Text Indent 3" w:semiHidden="1" w:unhideWhenUsed="1"/>
+    <w:lsdException w:name="Block Text" w:semiHidden="1" w:unhideWhenUsed="1"/>
+    <w:lsdException w:name="Hyperlink" w:semiHidden="1" w:unhideWhenUsed="1"/>
+    <w:lsdException w:name="FollowedHyperlink" w:semiHidden="1" w:unhideWhenUsed="1"/>
+    <w:lsdException w:name="Strong" w:uiPriority="22" w:qFormat="1"/>
+    <w:lsdException w:name="Emphasis" w:uiPriority="20" w:qFormat="1"/>
+    <w:lsdException w:name="Document Map" w:semiHidden="1" w:unhideWhenUsed="1"/>
+    <w:lsdException w:name="Plain Text" w:semiHidden="1" w:unhideWhenUsed="1"/>
+    <w:lsdException w:name="E-mail Signature" w:semiHidden="1" w:unhideWhenUsed="1"/>
+    <w:lsdException w:name="HTML Top of Form" w:semiHidden="1" w:unhideWhenUsed="1"/>
+    <w:lsdException w:name="HTML Bottom of Form" w:semiHidden="1" w:unhideWhenUsed="1"/>
+    <w:lsdException w:name="Normal (Web)" w:semiHidden="1" w:unhideWhenUsed="1"/>
+    <w:lsdException w:name="HTML Acronym" w:semiHidden="1" w:unhideWhenUsed="1"/>
+    <w:lsdException w:name="HTML Address" w:semiHidden="1" w:unhideWhenUsed="1"/>
+    <w:lsdException w:name="HTML Cite" w:semiHidden="1" w:unhideWhenUsed="1"/>
+    <w:lsdException w:name="HTML Code" w:semiHidden="1" w:unhideWhenUsed="1"/>
+    <w:lsdException w:name="HTML Definition" w:semiHidden="1" w:unhideWhenUsed="1"/>
+    <w:lsdException w:name="HTML Keyboard" w:semiHidden="1" w:unhideWhenUsed="1"/>
+    <w:lsdException w:name="HTML Preformatted" w:semiHidden="1" w:unhideWhenUsed="1"/>
+    <w:lsdException w:name="HTML Sample" w:semiHidden="1" w:unhideWhenUsed="1"/>
+    <w:lsdException w:name="HTML Typewriter" w:semiHidden="1" w:unhideWhenUsed="1"/>
+    <w:lsdException w:name="HTML Variable" w:semiHidden="1" w:unhideWhenUsed="1"/>
+    <w:lsdException w:name="Normal Table" w:semiHidden="1" w:unhideWhenUsed="1"/>
+    <w:lsdException w:name="annotation subject" w:semiHidden="1" w:unhideWhenUsed="1"/>
+    <w:lsdException w:name="No List" w:semiHidden="1" w:unhideWhenUsed="1"/>
+    <w:lsdException w:name="Outline List 1" w:semiHidden="1" w:unhideWhenUsed="1"/>
+    <w:lsdException w:name="Outline List 2" w:semiHidden="1" w:unhideWhenUsed="1"/>
+    <w:lsdException w:name="Outline List 3" w:semiHidden="1" w:unhideWhenUsed="1"/>
+    <w:lsdException w:name="Table Simple 1" w:semiHidden="1" w:unhideWhenUsed="1"/>
+    <w:lsdException w:name="Table Simple 2" w:semiHidden="1" w:unhideWhenUsed="1"/>
+    <w:lsdException w:name="Table Simple 3" w:semiHidden="1" w:unhideWhenUsed="1"/>
+    <w:lsdException w:name="Table Classic 1" w:semiHidden="1" w:unhideWhenUsed="1"/>
+    <w:lsdException w:name="Table Classic 2" w:semiHidden="1" w:unhideWhenUsed="1"/>
+    <w:lsdException w:name="Table Classic 3" w:semiHidden="1" w:unhideWhenUsed="1"/>
+    <w:lsdException w:name="Table Classic 4" w:semiHidden="1" w:unhideWhenUsed="1"/>
+    <w:lsdException w:name="Table Colorful 1" w:semiHidden="1" w:unhideWhenUsed="1"/>
+    <w:lsdException w:name="Table Colorful 2" w:semiHidden="1" w:unhideWhenUsed="1"/>
+    <w:lsdException w:name="Table Colorful 3" w:semiHidden="1" w:unhideWhenUsed="1"/>
+    <w:lsdException w:name="Table Columns 1" w:semiHidden="1" w:unhideWhenUsed="1"/>
+    <w:lsdException w:name="Table Columns 2" w:semiHidden="1" w:unhideWhenUsed="1"/>
+    <w:lsdException w:name="Table Columns 3" w:semiHidden="1" w:unhideWhenUsed="1"/>
+    <w:lsdException w:name="Table Columns 4" w:semiHidden="1" w:unhideWhenUsed="1"/>
+    <w:lsdException w:name="Table Columns 5" w:semiHidden="1" w:unhideWhenUsed="1"/>
+    <w:lsdException w:name="Table Grid 1" w:semiHidden="1" w:unhideWhenUsed="1"/>
+    <w:lsdException w:name="Table Grid 2" w:semiHidden="1" w:unhideWhenUsed="1"/>
+    <w:lsdException w:name="Table Grid 3" w:semiHidden="1" w:unhideWhenUsed="1"/>
+    <w:lsdException w:name="Table Grid 4" w:semiHidden="1" w:unhideWhenUsed="1"/>
+    <w:lsdException w:name="Table Grid 5" w:semiHidden="1" w:unhideWhenUsed="1"/>
+    <w:lsdException w:name="Table Grid 6" w:semiHidden="1" w:unhideWhenUsed="1"/>
+    <w:lsdException w:name="Table Grid 7" w:semiHidden="1" w:unhideWhenUsed="1"/>
+    <w:lsdException w:name="Table Grid 8" w:semiHidden="1" w:unhideWhenUsed="1"/>
+    <w:lsdException w:name="Table List 1" w:semiHidden="1" w:unhideWhenUsed="1"/>
+    <w:lsdException w:name="Table List 2" w:semiHidden="1" w:unhideWhenUsed="1"/>
+    <w:lsdException w:name="Table List 3" w:semiHidden="1" w:unhideWhenUsed="1"/>
+    <w:lsdException w:name="Table List 4" w:semiHidden="1" w:unhideWhenUsed="1"/>
+    <w:lsdException w:name="Table List 5" w:semiHidden="1" w:unhideWhenUsed="1"/>
+    <w:lsdException w:name="Table List 6" w:semiHidden="1" w:unhideWhenUsed="1"/>
+    <w:lsdException w:name="Table List 7" w:semiHidden="1" w:unhideWhenUsed="1"/>
+    <w:lsdException w:name="Table List 8" w:semiHidden="1" w:unhideWhenUsed="1"/>
+    <w:lsdException w:name="Table 3D effects 1" w:semiHidden="1" w:unhideWhenUsed="1"/>
+    <w:lsdException w:name="Table 3D effects 2" w:semiHidden="1" w:unhideWhenUsed="1"/>
+    <w:lsdException w:name="Table 3D effects 3" w:semiHidden="1" w:unhideWhenUsed="1"/>
+    <w:lsdException w:name="Table Contemporary" w:semiHidden="1" w:unhideWhenUsed="1"/>
+    <w:lsdException w:name="Table Elegant" w:semiHidden="1" w:unhideWhenUsed="1"/>
+    <w:lsdException w:name="Table Professional" w:semiHidden="1" w:unhideWhenUsed="1"/>
+    <w:lsdException w:name="Table Subtle 1" w:semiHidden="1" w:unhideWhenUsed="1"/>
+    <w:lsdException w:name="Table Subtle 2" w:semiHidden="1" w:unhideWhenUsed="1"/>
+    <w:lsdException w:name="Table Web 1" w:semiHidden="1" w:unhideWhenUsed="1"/>
+    <w:lsdException w:name="Table Web 2" w:semiHidden="1" w:unhideWhenUsed="1"/>
+    <w:lsdException w:name="Table Web 3" w:semiHidden="1" w:unhideWhenUsed="1"/>
+    <w:lsdException w:name="Balloon Text" w:semiHidden="1" w:unhideWhenUsed="1"/>
+    <w:lsdException w:name="Table Grid" w:uiPriority="59"/>
+    <w:lsdException w:name="Table Theme" w:semiHidden="1" w:unhideWhenUsed="1"/>
+    <w:lsdException w:name="Placeholder Text" w:semiHidden="1"/>
+    <w:lsdException w:name="No Spacing" w:uiPriority="1" w:qFormat="1"/>
+    <w:lsdException w:name="Light Shading" w:uiPriority="60"/>
+    <w:lsdException w:name="Light List" w:uiPriority="61"/>
+    <w:lsdException w:name="Light Grid" w:uiPriority="62"/>
+    <w:lsdException w:name="Medium Shading 1" w:uiPriority="63"/>
+    <w:lsdException w:name="Medium Shading 2" w:uiPriority="64"/>
+    <w:lsdException w:name="Medium List 1" w:uiPriority="65"/>
+    <w:lsdException w:name="Medium List 2" w:uiPriority="66"/>
+    <w:lsdException w:name="Medium Grid 1" w:uiPriority="67"/>
+    <w:lsdException w:name="Medium Grid 2" w:uiPriority="68"/>
+    <w:lsdException w:name="Medium Grid 3" w:uiPriority="69"/>
+    <w:lsdException w:name="Dark List" w:uiPriority="70"/>
+    <w:lsdException w:name="Colorful Shading" w:uiPriority="71"/>
+    <w:lsdException w:name="Colorful List" w:uiPriority="72"/>
+    <w:lsdException w:name="Colorful Grid" w:uiPriority="73"/>
+    <w:lsdException w:name="Light Shading Accent 1" w:uiPriority="60"/>
+    <w:lsdException w:name="Light List Accent 1" w:uiPriority="61"/>
+    <w:lsdException w:name="Light Grid Accent 1" w:uiPriority="62"/>
+    <w:lsdException w:name="Medium Shading 1 Accent 1" w:uiPriority="63"/>
+    <w:lsdException w:name="Medium Shading 2 Accent 1" w:uiPriority="64"/>
+    <w:lsdException w:name="Medium List 1 Accent 1" w:uiPriority="65"/>
+    <w:lsdException w:name="Revision" w:semiHidden="1"/>
+    <w:lsdException w:name="List Paragraph" w:uiPriority="34" w:qFormat="1"/>
+    <w:lsdException w:name="Quote" w:uiPriority="29" w:qFormat="1"/>
+    <w:lsdException w:name="Intense Quote" w:uiPriority="30" w:qFormat="1"/>
+    <w:lsdException w:name="Medium List 2 Accent 1" w:uiPriority="66"/>
+    <w:lsdException w:name="Medium Grid 1 Accent 1" w:uiPriority="67"/>
+    <w:lsdException w:name="Medium Grid 2 Accent 1" w:uiPriority="68"/>
+    <w:lsdException w:name="Medium Grid 3 Accent 1" w:uiPriority="69"/>
+    <w:lsdException w:name="Dark List Accent 1" w:uiPriority="70"/>
+    <w:lsdException w:name="Colorful Shading Accent 1" w:uiPriority="71"/>
+    <w:lsdException w:name="Colorful List Accent 1" w:uiPriority="72"/>
+    <w:lsdException w:name="Colorful Grid Accent 1" w:uiPriority="73"/>
+    <w:lsdException w:name="Light Shading Accent 2" w:uiPriority="60"/>
+    <w:lsdException w:name="Light List Accent 2" w:uiPriority="61"/>
+    <w:lsdException w:name="Light Grid Accent 2" w:uiPriority="62"/>
+    <w:lsdException w:name="Medium Shading 1 Accent 2" w:uiPriority="63"/>
+    <w:lsdException w:name="Medium Shading 2 Accent 2" w:uiPriority="64"/>
+    <w:lsdException w:name="Medium List 1 Accent 2" w:uiPriority="65"/>
+    <w:lsdException w:name="Medium List 2 Accent 2" w:uiPriority="66"/>
+    <w:lsdException w:name="Medium Grid 1 Accent 2" w:uiPriority="67"/>
+    <w:lsdException w:name="Medium Grid 2 Accent 2" w:uiPriority="68"/>
+    <w:lsdException w:name="Medium Grid 3 Accent 2" w:uiPriority="69"/>
+    <w:lsdException w:name="Dark List Accent 2" w:uiPriority="70"/>
+    <w:lsdException w:name="Colorful Shading Accent 2" w:uiPriority="71"/>
+    <w:lsdException w:name="Colorful List Accent 2" w:uiPriority="72"/>
+    <w:lsdException w:name="Colorful Grid Accent 2" w:uiPriority="73"/>
+    <w:lsdException w:name="Light Shading Accent 3" w:uiPriority="60"/>
+    <w:lsdException w:name="Light List Accent 3" w:uiPriority="61"/>
+    <w:lsdException w:name="Light Grid Accent 3" w:uiPriority="62"/>
+    <w:lsdException w:name="Medium Shading 1 Accent 3" w:uiPriority="63"/>
+    <w:lsdException w:name="Medium Shading 2 Accent 3" w:uiPriority="64"/>
+    <w:lsdException w:name="Medium List 1 Accent 3" w:uiPriority="65"/>
+    <w:lsdException w:name="Medium List 2 Accent 3" w:uiPriority="66"/>
+    <w:lsdException w:name="Medium Grid 1 Accent 3" w:uiPriority="67"/>
+    <w:lsdException w:name="Medium Grid 2 Accent 3" w:uiPriority="68"/>
+    <w:lsdException w:name="Medium Grid 3 Accent 3" w:uiPriority="69"/>
+    <w:lsdException w:name="Dark List Accent 3" w:uiPriority="70"/>
+    <w:lsdException w:name="Colorful Shading Accent 3" w:uiPriority="71"/>
+    <w:lsdException w:name="Colorful List Accent 3" w:uiPriority="72"/>
+    <w:lsdException w:name="Colorful Grid Accent 3" w:uiPriority="73"/>
+    <w:lsdException w:name="Light Shading Accent 4" w:uiPriority="60"/>
+    <w:lsdException w:name="Light List Accent 4" w:uiPriority="61"/>
+    <w:lsdException w:name="Light Grid Accent 4" w:uiPriority="62"/>
+    <w:lsdException w:name="Medium Shading 1 Accent 4" w:uiPriority="63"/>
+    <w:lsdException w:name="Medium Shading 2 Accent 4" w:uiPriority="64"/>
+    <w:lsdException w:name="Medium List 1 Accent 4" w:uiPriority="65"/>
+    <w:lsdException w:name="Medium List 2 Accent 4" w:uiPriority="66"/>
+    <w:lsdException w:name="Medium Grid 1 Accent 4" w:uiPriority="67"/>
+    <w:lsdException w:name="Medium Grid 2 Accent 4" w:uiPriority="68"/>
+    <w:lsdException w:name="Medium Grid 3 Accent 4" w:uiPriority="69"/>
+    <w:lsdException w:name="Dark List Accent 4" w:uiPriority="70"/>
+    <w:lsdException w:name="Colorful Shading Accent 4" w:uiPriority="71"/>
+    <w:lsdException w:name="Colorful List Accent 4" w:uiPriority="72"/>
+    <w:lsdException w:name="Colorful Grid Accent 4" w:uiPriority="73"/>
+    <w:lsdException w:name="Light Shading Accent 5" w:uiPriority="60"/>
+    <w:lsdException w:name="Light List Accent 5" w:uiPriority="61"/>
+    <w:lsdException w:name="Light Grid Accent 5" w:uiPriority="62"/>
+    <w:lsdException w:name="Medium Shading 1 Accent 5" w:uiPriority="63"/>
+    <w:lsdException w:name="Medium Shading 2 Accent 5" w:uiPriority="64"/>
+    <w:lsdException w:name="Medium List 1 Accent 5" w:uiPriority="65"/>
+    <w:lsdException w:name="Medium List 2 Accent 5" w:uiPriority="66"/>
+    <w:lsdException w:name="Medium Grid 1 Accent 5" w:uiPriority="67"/>
+    <w:lsdException w:name="Medium Grid 2 Accent 5" w:uiPriority="68"/>
+    <w:lsdException w:name="Medium Grid 3 Accent 5" w:uiPriority="69"/>
+    <w:lsdException w:name="Dark List Accent 5" w:uiPriority="70"/>
+    <w:lsdException w:name="Colorful Shading Accent 5" w:uiPriority="71"/>
+    <w:lsdException w:name="Colorful List Accent 5" w:uiPriority="72"/>
+    <w:lsdException w:name="Colorful Grid Accent 5" w:uiPriority="73"/>
+    <w:lsdException w:name="Light Shading Accent 6" w:uiPriority="60"/>
+    <w:lsdException w:name="Light List Accent 6" w:uiPriority="61"/>
+    <w:lsdException w:name="Light Grid Accent 6" w:uiPriority="62"/>
+    <w:lsdException w:name="Medium Shading 1 Accent 6" w:uiPriority="63"/>
+    <w:lsdException w:name="Medium Shading 2 Accent 6" w:uiPriority="64"/>
+    <w:lsdException w:name="Medium List 1 Accent 6" w:uiPriority="65"/>
+    <w:lsdException w:name="Medium List 2 Accent 6" w:uiPriority="66"/>
+    <w:lsdException w:name="Medium Grid 1 Accent 6" w:uiPriority="67"/>
+    <w:lsdException w:name="Medium Grid 2 Accent 6" w:uiPriority="68"/>
+    <w:lsdException w:name="Medium Grid 3 Accent 6" w:uiPriority="69"/>
+    <w:lsdException w:name="Dark List Accent 6" w:uiPriority="70"/>
+    <w:lsdException w:name="Colorful Shading Accent 6" w:uiPriority="71"/>
+    <w:lsdException w:name="Colorful List Accent 6" w:uiPriority="72"/>
+    <w:lsdException w:name="Colorful Grid Accent 6" w:uiPriority="73"/>
+    <w:lsdException w:name="Subtle Emphasis" w:uiPriority="19" w:qFormat="1"/>
+    <w:lsdException w:name="Intense Emphasis" w:uiPriority="21" w:qFormat="1"/>
+    <w:lsdException w:name="Subtle Reference" w:uiPriority="31" w:qFormat="1"/>
+    <w:lsdException w:name="Intense Reference" w:uiPriority="32" w:qFormat="1"/>
+    <w:lsdException w:name="Book Title" w:uiPriority="33" w:qFormat="1"/>
+    <w:lsdException w:name="Bibliography" w:semiHidden="1" w:uiPriority="37" w:unhideWhenUsed="1"/>
+    <w:lsdException w:name="TOC Heading" w:semiHidden="1" w:uiPriority="39" w:unhideWhenUsed="1" w:qFormat="1"/>
+    <w:lsdException w:name="Grid Table 4" w:uiPriority="49"/>
+    <w:lsdException w:name="Grid Table 5 Dark" w:uiPriority="50"/>
+    <w:lsdException w:name="Grid Table 6 Colorful" w:uiPriority="51"/>
+    <w:lsdException w:name="Grid Table 7 Colorful" w:uiPriority="52"/>
+    <w:lsdException w:name="Grid Table 1 Light Accent 1" w:uiPriority="46"/>
+    <w:lsdException w:name="Grid Table 2 Accent 1" w:uiPriority="47"/>
+    <w:lsdException w:name="Grid Table 3 Accent 1" w:uiPriority="48"/>
+    <w:lsdException w:name="Grid Table 4 Accent 1" w:uiPriority="49"/>
+    <w:lsdException w:name="Grid Table 5 Dark Accent 1" w:uiPriority="50"/>
+    <w:lsdException w:name="Grid Table 6 Colorful Accent 1" w:uiPriority="51"/>
+    <w:lsdException w:name="Grid Table 7 Colorful Accent 1" w:uiPriority="52"/>
+    <w:lsdException w:name="Grid Table 1 Light Accent 2" w:uiPriority="46"/>
+    <w:lsdException w:name="Grid Table 2 Accent 2" w:uiPriority="47"/>
+    <w:lsdException w:name="Grid Table 3 Accent 2" w:uiPriority="48"/>
+    <w:lsdException w:name="Grid Table 4 Accent 2" w:uiPriority="49"/>
+    <w:lsdException w:name="Grid Table 5 Dark Accent 2" w:uiPriority="50"/>
+    <w:lsdException w:name="Grid Table 6 Colorful Accent 2" w:uiPriority="51"/>
+    <w:lsdException w:name="Grid Table 7 Colorful Accent 2" w:uiPriority="52"/>
+    <w:lsdException w:name="Grid Table 1 Light Accent 3" w:uiPriority="46"/>
+    <w:lsdException w:name="Grid Table 2 Accent 3" w:uiPriority="47"/>
+    <w:lsdException w:name="Grid Table 3 Accent 3" w:uiPriority="48"/>
+    <w:lsdException w:name="Grid Table 4 Accent 3" w:uiPriority="49"/>
+    <w:lsdException w:name="Grid Table 5 Dark Accent 3" w:uiPriority="50"/>
+    <w:lsdException w:name="Grid Table 6 Colorful Accent 3" w:uiPriority="51"/>
+    <w:lsdException w:name="Grid Table 7 Colorful Accent 3" w:uiPriority="52"/>
+    <w:lsdException w:name="Grid Table 1 Light Accent 4" w:uiPriority="46"/>
+    <w:lsdException w:name="Grid Table 2 Accent 4" w:uiPriority="47"/>
+    <w:lsdException w:name="Grid Table 3 Accent 4" w:uiPriority="48"/>
+    <w:lsdException w:name="Grid Table 4 Accent 4" w:uiPriority="49"/>
+    <w:lsdException w:name="Grid Table 5 Dark Accent 4" w:uiPriority="50"/>
+    <w:lsdException w:name="Grid Table 6 Colorful Accent 4" w:uiPriority="51"/>
+    <w:lsdException w:name="Grid Table 7 Colorful Accent 4" w:uiPriority="52"/>
+    <w:lsdException w:name="Grid Table 1 Light Accent 5" w:uiPriority="46"/>
+    <w:lsdException w:name="Grid Table 2 Accent 5" w:uiPriority="47"/>
+    <w:lsdException w:name="Grid Table 3 Accent 5" w:uiPriority="48"/>
+    <w:lsdException w:name="Grid Table 4 Accent 5" w:uiPriority="49"/>
+    <w:lsdException w:name="Grid Table 5 Dark Accent 5" w:uiPriority="50"/>
+    <w:lsdException w:name="Grid Table 6 Colorful Accent 5" w:uiPriority="51"/>
+    <w:lsdException w:name="Grid Table 7 Colorful Accent 5" w:uiPriority="52"/>
+    <w:lsdException w:name="Grid Table 1 Light Accent 6" w:uiPriority="46"/>
+    <w:lsdException w:name="Grid Table 2 Accent 6" w:uiPriority="47"/>
+    <w:lsdException w:name="Grid Table 3 Accent 6" w:uiPriority="48"/>
+    <w:lsdException w:name="Grid Table 4 Accent 6" w:uiPriority="49"/>
+    <w:lsdException w:name="Grid Table 5 Dark Accent 6" w:uiPriority="50"/>
+    <w:lsdException w:name="Grid Table 6 Colorful Accent 6" w:uiPriority="51"/>
+    <w:lsdException w:name="Grid Table 7 Colorful Accent 6" w:uiPriority="52"/>
+    <w:lsdException w:name="List Table 1 Light" w:uiPriority="46"/>
+    <w:lsdException w:name="List Table 2" w:uiPriority="47"/>
+    <w:lsdException w:name="List Table 3" w:uiPriority="48"/>
+    <w:lsdException w:name="List Table 4" w:uiPriority="49"/>
+    <w:lsdException w:name="List Table 5 Dark" w:uiPriority="50"/>
+    <w:lsdException w:name="List Table 6 Colorful" w:uiPriority="51"/>
+    <w:lsdException w:name="List Table 7 Colorful" w:uiPriority="52"/>
+    <w:lsdException w:name="List Table 1 Light Accent 1" w:uiPriority="46"/>
+    <w:lsdException w:name="List Table 2 Accent 1" w:uiPriority="47"/>
+    <w:lsdException w:name="List Table 3 Accent 1" w:uiPriority="48"/>
+    <w:lsdException w:name="List Table 4 Accent 1" w:uiPriority="49"/>
+    <w:lsdException w:name="List Table 5 Dark Accent 1" w:uiPriority="50"/>
+    <w:lsdException w:name="List Table 6 Colorful Accent 1" w:uiPriority="51"/>
+    <w:lsdException w:name="List Table 7 Colorful Accent 1" w:uiPriority="52"/>
+    <w:lsdException w:name="List Table 1 Light Accent 2" w:uiPriority="46"/>
+    <w:lsdException w:name="List Table 2 Accent 2" w:uiPriority="47"/>
+    <w:lsdException w:name="List Table 3 Accent 2" w:uiPriority="48"/>
+    <w:lsdException w:name="List Table 4 Accent 2" w:uiPriority="49"/>
+    <w:lsdException w:name="List Table 5 Dark Accent 2" w:uiPriority="50"/>
+    <w:lsdException w:name="List Table 6 Colorful Accent 2" w:uiPriority="51"/>
+    <w:lsdException w:name="List Table 7 Colorful Accent 2" w:uiPriority="52"/>
+    <w:lsdException w:name="List Table 1 Light Accent 3" w:uiPriority="46"/>
+    <w:lsdException w:name="List Table 2 Accent 3" w:uiPriority="47"/>
+    <w:lsdException w:name="List Table 3 Accent 3" w:uiPriority="48"/>
+    <w:lsdException w:name="List Table 4 Accent 3" w:uiPriority="49"/>
+    <w:lsdException w:name="List Table 5 Dark Accent 3" w:uiPriority="50"/>
+    <w:lsdException w:name="List Table 6 Colorful Accent 3" w:uiPriority="51"/>
+    <w:lsdException w:name="List Table 7 Colorful Accent 3" w:uiPriority="52"/>
+    <w:lsdException w:name="List Table 1 Light Accent 4" w:uiPriority="46"/>
+    <w:lsdException w:name="List Table 2 Accent 4" w:uiPriority="47"/>
+    <w:lsdException w:name="List Table 3 Accent 4" w:uiPriority="48"/>
+    <w:lsdException w:name="List Table 4 Accent 4" w:uiPriority="49"/>
+    <w:lsdException w:name="List Table 5 Dark Accent 4" w:uiPriority="50"/>
+    <w:lsdException w:name="List Table 6 Colorful Accent 4" w:uiPriority="51"/>
+    <w:lsdException w:name="List Table 7 Colorful Accent 4" w:uiPriority="52"/>
+    <w:lsdException w:name="List Table 1 Light Accent 5" w:uiPriority="46"/>
+    <w:lsdException w:name="List Table 2 Accent 5" w:uiPriority="47"/>
+    <w:lsdException w:name="List Table 3 Accent 5" w:uiPriority="48"/>
+    <w:lsdException w:name="List Table 4 Accent 5" w:uiPriority="49"/>
+    <w:lsdException w:name="List Table 5 Dark Accent 5" w:uiPriority="50"/>
+    <w:lsdException w:name="List Table 6 Colorful Accent 5" w:uiPriority="51"/>
+    <w:lsdException w:name="List Table 7 Colorful Accent 5" w:uiPriority="52"/>
+    <w:lsdException w:name="List Table 1 Light Accent 6" w:uiPriority="46"/>
+    <w:lsdException w:name="List Table 2 Accent 6" w:uiPriority="47"/>
+    <w:lsdException w:name="List Table 3 Accent 6" w:uiPriority="48"/>
+    <w:lsdException w:name="List Table 4 Accent 6" w:uiPriority="49"/>
+    <w:lsdException w:name="List Table 5 Dark Accent 6" w:uiPriority="50"/>
+    <w:lsdException w:name="List Table 6 Colorful Accent 6" w:uiPriority="51"/>
+    <w:lsdException w:name="List Table 7 Colorful Accent 6" w:uiPriority="52"/>
   </w:latentStyles>
   <w:style w:type="paragraph" w:default="1" w:styleId="Normal">
     <w:name w:val="Normal"/>
@@ -1275,262 +1866,6 @@
   <w:style w:type="character" w:default="1" w:styleId="DefaultParagraphFont">
     <w:name w:val="Default Paragraph Font"/>
     <w:uiPriority w:val="1"/>
-    <w:semiHidden/>
-    <w:unhideWhenUsed/>
-  </w:style>
-  <w:style w:type="table" w:default="1" w:styleId="TableNormal">
-    <w:name w:val="Normal Table"/>
-    <w:uiPriority w:val="99"/>
-    <w:semiHidden/>
-    <w:unhideWhenUsed/>
-    <w:tblPr>
-      <w:tblInd w:w="0" w:type="dxa"/>
-      <w:tblCellMar>
-        <w:top w:w="0" w:type="dxa"/>
-        <w:left w:w="108" w:type="dxa"/>
-        <w:bottom w:w="0" w:type="dxa"/>
-        <w:right w:w="108" w:type="dxa"/>
-      </w:tblCellMar>
-    </w:tblPr>
-  </w:style>
-  <w:style w:type="numbering" w:default="1" w:styleId="NoList">
-    <w:name w:val="No List"/>
-    <w:uiPriority w:val="99"/>
-    <w:semiHidden/>
-    <w:unhideWhenUsed/>
-  </w:style>
-  <w:style w:type="paragraph" w:styleId="BalloonText">
-    <w:name w:val="Balloon Text"/>
-    <w:basedOn w:val="Normal"/>
-    <w:link w:val="BalloonTextChar"/>
-    <w:uiPriority w:val="99"/>
-    <w:semiHidden/>
-    <w:unhideWhenUsed/>
-    <w:rsid w:val="0054536C"/>
-    <w:rPr>
-      <w:rFonts w:ascii="Lucida Grande" w:hAnsi="Lucida Grande"/>
-      <w:sz w:val="18"/>
-      <w:szCs w:val="18"/>
-    </w:rPr>
-  </w:style>
-  <w:style w:type="character" w:customStyle="1" w:styleId="BalloonTextChar">
-    <w:name w:val="Balloon Text Char"/>
-    <w:basedOn w:val="DefaultParagraphFont"/>
-    <w:link w:val="BalloonText"/>
-    <w:uiPriority w:val="99"/>
-    <w:semiHidden/>
-    <w:rsid w:val="0054536C"/>
-    <w:rPr>
-      <w:rFonts w:ascii="Lucida Grande" w:hAnsi="Lucida Grande"/>
-      <w:sz w:val="18"/>
-      <w:szCs w:val="18"/>
-    </w:rPr>
-  </w:style>
-  <w:style w:type="paragraph" w:styleId="Header">
-    <w:name w:val="header"/>
-    <w:basedOn w:val="Normal"/>
-    <w:link w:val="HeaderChar"/>
-    <w:uiPriority w:val="99"/>
-    <w:unhideWhenUsed/>
-    <w:rsid w:val="00176496"/>
-    <w:pPr>
-      <w:tabs>
-        <w:tab w:val="center" w:pos="4320"/>
-        <w:tab w:val="right" w:pos="8640"/>
-      </w:tabs>
-    </w:pPr>
-  </w:style>
-  <w:style w:type="character" w:customStyle="1" w:styleId="HeaderChar">
-    <w:name w:val="Header Char"/>
-    <w:basedOn w:val="DefaultParagraphFont"/>
-    <w:link w:val="Header"/>
-    <w:uiPriority w:val="99"/>
-    <w:rsid w:val="00176496"/>
-  </w:style>
-  <w:style w:type="paragraph" w:styleId="Footer">
-    <w:name w:val="footer"/>
-    <w:basedOn w:val="Normal"/>
-    <w:link w:val="FooterChar"/>
-    <w:uiPriority w:val="99"/>
-    <w:unhideWhenUsed/>
-    <w:rsid w:val="00176496"/>
-    <w:pPr>
-      <w:tabs>
-        <w:tab w:val="center" w:pos="4320"/>
-        <w:tab w:val="right" w:pos="8640"/>
-      </w:tabs>
-    </w:pPr>
-  </w:style>
-  <w:style w:type="character" w:customStyle="1" w:styleId="FooterChar">
-    <w:name w:val="Footer Char"/>
-    <w:basedOn w:val="DefaultParagraphFont"/>
-    <w:link w:val="Footer"/>
-    <w:uiPriority w:val="99"/>
-    <w:rsid w:val="00176496"/>
-  </w:style>
-</w:styles>
-</file>
-
-<file path=word/stylesWithEffects.xml><?xml version="1.0" encoding="utf-8"?>
-<w:styles xmlns:wpc="http://schemas.microsoft.com/office/word/2010/wordprocessingCanvas" xmlns:mo="http://schemas.microsoft.com/office/mac/office/2008/main" xmlns:mc="http://schemas.openxmlformats.org/markup-compatibility/2006" xmlns:mv="urn:schemas-microsoft-com:mac:vml" xmlns:o="urn:schemas-microsoft-com:office:office" xmlns:r="http://schemas.openxmlformats.org/officeDocument/2006/relationships" xmlns:m="http://schemas.openxmlformats.org/officeDocument/2006/math" xmlns:v="urn:schemas-microsoft-com:vml" xmlns:wp14="http://schemas.microsoft.com/office/word/2010/wordprocessingDrawing" xmlns:wp="http://schemas.openxmlformats.org/drawingml/2006/wordprocessingDrawing" xmlns:w10="urn:schemas-microsoft-com:office:word" xmlns:w="http://schemas.openxmlformats.org/wordprocessingml/2006/main" xmlns:w14="http://schemas.microsoft.com/office/word/2010/wordml" xmlns:wpg="http://schemas.microsoft.com/office/word/2010/wordprocessingGroup" xmlns:wpi="http://schemas.microsoft.com/office/word/2010/wordprocessingInk" xmlns:wne="http://schemas.microsoft.com/office/word/2006/wordml" xmlns:wps="http://schemas.microsoft.com/office/word/2010/wordprocessingShape" mc:Ignorable="w14 wp14">
-  <w:docDefaults>
-    <w:rPrDefault>
-      <w:rPr>
-        <w:rFonts w:asciiTheme="minorHAnsi" w:eastAsiaTheme="minorEastAsia" w:hAnsiTheme="minorHAnsi" w:cstheme="minorBidi"/>
-        <w:sz w:val="24"/>
-        <w:szCs w:val="24"/>
-        <w:lang w:val="en-US" w:eastAsia="en-US" w:bidi="ar-SA"/>
-      </w:rPr>
-    </w:rPrDefault>
-    <w:pPrDefault/>
-  </w:docDefaults>
-  <w:latentStyles w:defLockedState="0" w:defUIPriority="99" w:defSemiHidden="1" w:defUnhideWhenUsed="1" w:defQFormat="0" w:count="276">
-    <w:lsdException w:name="Normal" w:semiHidden="0" w:uiPriority="0" w:unhideWhenUsed="0" w:qFormat="1"/>
-    <w:lsdException w:name="heading 1" w:semiHidden="0" w:uiPriority="9" w:unhideWhenUsed="0" w:qFormat="1"/>
-    <w:lsdException w:name="heading 2" w:uiPriority="9" w:qFormat="1"/>
-    <w:lsdException w:name="heading 3" w:uiPriority="9" w:qFormat="1"/>
-    <w:lsdException w:name="heading 4" w:uiPriority="9" w:qFormat="1"/>
-    <w:lsdException w:name="heading 5" w:uiPriority="9" w:qFormat="1"/>
-    <w:lsdException w:name="heading 6" w:uiPriority="9" w:qFormat="1"/>
-    <w:lsdException w:name="heading 7" w:uiPriority="9" w:qFormat="1"/>
-    <w:lsdException w:name="heading 8" w:uiPriority="9" w:qFormat="1"/>
-    <w:lsdException w:name="heading 9" w:uiPriority="9" w:qFormat="1"/>
-    <w:lsdException w:name="toc 1" w:uiPriority="39"/>
-    <w:lsdException w:name="toc 2" w:uiPriority="39"/>
-    <w:lsdException w:name="toc 3" w:uiPriority="39"/>
-    <w:lsdException w:name="toc 4" w:uiPriority="39"/>
-    <w:lsdException w:name="toc 5" w:uiPriority="39"/>
-    <w:lsdException w:name="toc 6" w:uiPriority="39"/>
-    <w:lsdException w:name="toc 7" w:uiPriority="39"/>
-    <w:lsdException w:name="toc 8" w:uiPriority="39"/>
-    <w:lsdException w:name="toc 9" w:uiPriority="39"/>
-    <w:lsdException w:name="caption" w:uiPriority="35" w:qFormat="1"/>
-    <w:lsdException w:name="Title" w:semiHidden="0" w:uiPriority="10" w:unhideWhenUsed="0" w:qFormat="1"/>
-    <w:lsdException w:name="Default Paragraph Font" w:uiPriority="1"/>
-    <w:lsdException w:name="Subtitle" w:semiHidden="0" w:uiPriority="11" w:unhideWhenUsed="0" w:qFormat="1"/>
-    <w:lsdException w:name="Strong" w:semiHidden="0" w:uiPriority="22" w:unhideWhenUsed="0" w:qFormat="1"/>
-    <w:lsdException w:name="Emphasis" w:semiHidden="0" w:uiPriority="20" w:unhideWhenUsed="0" w:qFormat="1"/>
-    <w:lsdException w:name="Table Grid" w:semiHidden="0" w:uiPriority="59" w:unhideWhenUsed="0"/>
-    <w:lsdException w:name="Placeholder Text" w:unhideWhenUsed="0"/>
-    <w:lsdException w:name="No Spacing" w:semiHidden="0" w:uiPriority="1" w:unhideWhenUsed="0" w:qFormat="1"/>
-    <w:lsdException w:name="Light Shading" w:semiHidden="0" w:uiPriority="60" w:unhideWhenUsed="0"/>
-    <w:lsdException w:name="Light List" w:semiHidden="0" w:uiPriority="61" w:unhideWhenUsed="0"/>
-    <w:lsdException w:name="Light Grid" w:semiHidden="0" w:uiPriority="62" w:unhideWhenUsed="0"/>
-    <w:lsdException w:name="Medium Shading 1" w:semiHidden="0" w:uiPriority="63" w:unhideWhenUsed="0"/>
-    <w:lsdException w:name="Medium Shading 2" w:semiHidden="0" w:uiPriority="64" w:unhideWhenUsed="0"/>
-    <w:lsdException w:name="Medium List 1" w:semiHidden="0" w:uiPriority="65" w:unhideWhenUsed="0"/>
-    <w:lsdException w:name="Medium List 2" w:semiHidden="0" w:uiPriority="66" w:unhideWhenUsed="0"/>
-    <w:lsdException w:name="Medium Grid 1" w:semiHidden="0" w:uiPriority="67" w:unhideWhenUsed="0"/>
-    <w:lsdException w:name="Medium Grid 2" w:semiHidden="0" w:uiPriority="68" w:unhideWhenUsed="0"/>
-    <w:lsdException w:name="Medium Grid 3" w:semiHidden="0" w:uiPriority="69" w:unhideWhenUsed="0"/>
-    <w:lsdException w:name="Dark List" w:semiHidden="0" w:uiPriority="70" w:unhideWhenUsed="0"/>
-    <w:lsdException w:name="Colorful Shading" w:semiHidden="0" w:uiPriority="71" w:unhideWhenUsed="0"/>
-    <w:lsdException w:name="Colorful List" w:semiHidden="0" w:uiPriority="72" w:unhideWhenUsed="0"/>
-    <w:lsdException w:name="Colorful Grid" w:semiHidden="0" w:uiPriority="73" w:unhideWhenUsed="0"/>
-    <w:lsdException w:name="Light Shading Accent 1" w:semiHidden="0" w:uiPriority="60" w:unhideWhenUsed="0"/>
-    <w:lsdException w:name="Light List Accent 1" w:semiHidden="0" w:uiPriority="61" w:unhideWhenUsed="0"/>
-    <w:lsdException w:name="Light Grid Accent 1" w:semiHidden="0" w:uiPriority="62" w:unhideWhenUsed="0"/>
-    <w:lsdException w:name="Medium Shading 1 Accent 1" w:semiHidden="0" w:uiPriority="63" w:unhideWhenUsed="0"/>
-    <w:lsdException w:name="Medium Shading 2 Accent 1" w:semiHidden="0" w:uiPriority="64" w:unhideWhenUsed="0"/>
-    <w:lsdException w:name="Medium List 1 Accent 1" w:semiHidden="0" w:uiPriority="65" w:unhideWhenUsed="0"/>
-    <w:lsdException w:name="Revision" w:unhideWhenUsed="0"/>
-    <w:lsdException w:name="List Paragraph" w:semiHidden="0" w:uiPriority="34" w:unhideWhenUsed="0" w:qFormat="1"/>
-    <w:lsdException w:name="Quote" w:semiHidden="0" w:uiPriority="29" w:unhideWhenUsed="0" w:qFormat="1"/>
-    <w:lsdException w:name="Intense Quote" w:semiHidden="0" w:uiPriority="30" w:unhideWhenUsed="0" w:qFormat="1"/>
-    <w:lsdException w:name="Medium List 2 Accent 1" w:semiHidden="0" w:uiPriority="66" w:unhideWhenUsed="0"/>
-    <w:lsdException w:name="Medium Grid 1 Accent 1" w:semiHidden="0" w:uiPriority="67" w:unhideWhenUsed="0"/>
-    <w:lsdException w:name="Medium Grid 2 Accent 1" w:semiHidden="0" w:uiPriority="68" w:unhideWhenUsed="0"/>
-    <w:lsdException w:name="Medium Grid 3 Accent 1" w:semiHidden="0" w:uiPriority="69" w:unhideWhenUsed="0"/>
-    <w:lsdException w:name="Dark List Accent 1" w:semiHidden="0" w:uiPriority="70" w:unhideWhenUsed="0"/>
-    <w:lsdException w:name="Colorful Shading Accent 1" w:semiHidden="0" w:uiPriority="71" w:unhideWhenUsed="0"/>
-    <w:lsdException w:name="Colorful List Accent 1" w:semiHidden="0" w:uiPriority="72" w:unhideWhenUsed="0"/>
-    <w:lsdException w:name="Colorful Grid Accent 1" w:semiHidden="0" w:uiPriority="73" w:unhideWhenUsed="0"/>
-    <w:lsdException w:name="Light Shading Accent 2" w:semiHidden="0" w:uiPriority="60" w:unhideWhenUsed="0"/>
-    <w:lsdException w:name="Light List Accent 2" w:semiHidden="0" w:uiPriority="61" w:unhideWhenUsed="0"/>
-    <w:lsdException w:name="Light Grid Accent 2" w:semiHidden="0" w:uiPriority="62" w:unhideWhenUsed="0"/>
-    <w:lsdException w:name="Medium Shading 1 Accent 2" w:semiHidden="0" w:uiPriority="63" w:unhideWhenUsed="0"/>
-    <w:lsdException w:name="Medium Shading 2 Accent 2" w:semiHidden="0" w:uiPriority="64" w:unhideWhenUsed="0"/>
-    <w:lsdException w:name="Medium List 1 Accent 2" w:semiHidden="0" w:uiPriority="65" w:unhideWhenUsed="0"/>
-    <w:lsdException w:name="Medium List 2 Accent 2" w:semiHidden="0" w:uiPriority="66" w:unhideWhenUsed="0"/>
-    <w:lsdException w:name="Medium Grid 1 Accent 2" w:semiHidden="0" w:uiPriority="67" w:unhideWhenUsed="0"/>
-    <w:lsdException w:name="Medium Grid 2 Accent 2" w:semiHidden="0" w:uiPriority="68" w:unhideWhenUsed="0"/>
-    <w:lsdException w:name="Medium Grid 3 Accent 2" w:semiHidden="0" w:uiPriority="69" w:unhideWhenUsed="0"/>
-    <w:lsdException w:name="Dark List Accent 2" w:semiHidden="0" w:uiPriority="70" w:unhideWhenUsed="0"/>
-    <w:lsdException w:name="Colorful Shading Accent 2" w:semiHidden="0" w:uiPriority="71" w:unhideWhenUsed="0"/>
-    <w:lsdException w:name="Colorful List Accent 2" w:semiHidden="0" w:uiPriority="72" w:unhideWhenUsed="0"/>
-    <w:lsdException w:name="Colorful Grid Accent 2" w:semiHidden="0" w:uiPriority="73" w:unhideWhenUsed="0"/>
-    <w:lsdException w:name="Light Shading Accent 3" w:semiHidden="0" w:uiPriority="60" w:unhideWhenUsed="0"/>
-    <w:lsdException w:name="Light List Accent 3" w:semiHidden="0" w:uiPriority="61" w:unhideWhenUsed="0"/>
-    <w:lsdException w:name="Light Grid Accent 3" w:semiHidden="0" w:uiPriority="62" w:unhideWhenUsed="0"/>
-    <w:lsdException w:name="Medium Shading 1 Accent 3" w:semiHidden="0" w:uiPriority="63" w:unhideWhenUsed="0"/>
-    <w:lsdException w:name="Medium Shading 2 Accent 3" w:semiHidden="0" w:uiPriority="64" w:unhideWhenUsed="0"/>
-    <w:lsdException w:name="Medium List 1 Accent 3" w:semiHidden="0" w:uiPriority="65" w:unhideWhenUsed="0"/>
-    <w:lsdException w:name="Medium List 2 Accent 3" w:semiHidden="0" w:uiPriority="66" w:unhideWhenUsed="0"/>
-    <w:lsdException w:name="Medium Grid 1 Accent 3" w:semiHidden="0" w:uiPriority="67" w:unhideWhenUsed="0"/>
-    <w:lsdException w:name="Medium Grid 2 Accent 3" w:semiHidden="0" w:uiPriority="68" w:unhideWhenUsed="0"/>
-    <w:lsdException w:name="Medium Grid 3 Accent 3" w:semiHidden="0" w:uiPriority="69" w:unhideWhenUsed="0"/>
-    <w:lsdException w:name="Dark List Accent 3" w:semiHidden="0" w:uiPriority="70" w:unhideWhenUsed="0"/>
-    <w:lsdException w:name="Colorful Shading Accent 3" w:semiHidden="0" w:uiPriority="71" w:unhideWhenUsed="0"/>
-    <w:lsdException w:name="Colorful List Accent 3" w:semiHidden="0" w:uiPriority="72" w:unhideWhenUsed="0"/>
-    <w:lsdException w:name="Colorful Grid Accent 3" w:semiHidden="0" w:uiPriority="73" w:unhideWhenUsed="0"/>
-    <w:lsdException w:name="Light Shading Accent 4" w:semiHidden="0" w:uiPriority="60" w:unhideWhenUsed="0"/>
-    <w:lsdException w:name="Light List Accent 4" w:semiHidden="0" w:uiPriority="61" w:unhideWhenUsed="0"/>
-    <w:lsdException w:name="Light Grid Accent 4" w:semiHidden="0" w:uiPriority="62" w:unhideWhenUsed="0"/>
-    <w:lsdException w:name="Medium Shading 1 Accent 4" w:semiHidden="0" w:uiPriority="63" w:unhideWhenUsed="0"/>
-    <w:lsdException w:name="Medium Shading 2 Accent 4" w:semiHidden="0" w:uiPriority="64" w:unhideWhenUsed="0"/>
-    <w:lsdException w:name="Medium List 1 Accent 4" w:semiHidden="0" w:uiPriority="65" w:unhideWhenUsed="0"/>
-    <w:lsdException w:name="Medium List 2 Accent 4" w:semiHidden="0" w:uiPriority="66" w:unhideWhenUsed="0"/>
-    <w:lsdException w:name="Medium Grid 1 Accent 4" w:semiHidden="0" w:uiPriority="67" w:unhideWhenUsed="0"/>
-    <w:lsdException w:name="Medium Grid 2 Accent 4" w:semiHidden="0" w:uiPriority="68" w:unhideWhenUsed="0"/>
-    <w:lsdException w:name="Medium Grid 3 Accent 4" w:semiHidden="0" w:uiPriority="69" w:unhideWhenUsed="0"/>
-    <w:lsdException w:name="Dark List Accent 4" w:semiHidden="0" w:uiPriority="70" w:unhideWhenUsed="0"/>
-    <w:lsdException w:name="Colorful Shading Accent 4" w:semiHidden="0" w:uiPriority="71" w:unhideWhenUsed="0"/>
-    <w:lsdException w:name="Colorful List Accent 4" w:semiHidden="0" w:uiPriority="72" w:unhideWhenUsed="0"/>
-    <w:lsdException w:name="Colorful Grid Accent 4" w:semiHidden="0" w:uiPriority="73" w:unhideWhenUsed="0"/>
-    <w:lsdException w:name="Light Shading Accent 5" w:semiHidden="0" w:uiPriority="60" w:unhideWhenUsed="0"/>
-    <w:lsdException w:name="Light List Accent 5" w:semiHidden="0" w:uiPriority="61" w:unhideWhenUsed="0"/>
-    <w:lsdException w:name="Light Grid Accent 5" w:semiHidden="0" w:uiPriority="62" w:unhideWhenUsed="0"/>
-    <w:lsdException w:name="Medium Shading 1 Accent 5" w:semiHidden="0" w:uiPriority="63" w:unhideWhenUsed="0"/>
-    <w:lsdException w:name="Medium Shading 2 Accent 5" w:semiHidden="0" w:uiPriority="64" w:unhideWhenUsed="0"/>
-    <w:lsdException w:name="Medium List 1 Accent 5" w:semiHidden="0" w:uiPriority="65" w:unhideWhenUsed="0"/>
-    <w:lsdException w:name="Medium List 2 Accent 5" w:semiHidden="0" w:uiPriority="66" w:unhideWhenUsed="0"/>
-    <w:lsdException w:name="Medium Grid 1 Accent 5" w:semiHidden="0" w:uiPriority="67" w:unhideWhenUsed="0"/>
-    <w:lsdException w:name="Medium Grid 2 Accent 5" w:semiHidden="0" w:uiPriority="68" w:unhideWhenUsed="0"/>
-    <w:lsdException w:name="Medium Grid 3 Accent 5" w:semiHidden="0" w:uiPriority="69" w:unhideWhenUsed="0"/>
-    <w:lsdException w:name="Dark List Accent 5" w:semiHidden="0" w:uiPriority="70" w:unhideWhenUsed="0"/>
-    <w:lsdException w:name="Colorful Shading Accent 5" w:semiHidden="0" w:uiPriority="71" w:unhideWhenUsed="0"/>
-    <w:lsdException w:name="Colorful List Accent 5" w:semiHidden="0" w:uiPriority="72" w:unhideWhenUsed="0"/>
-    <w:lsdException w:name="Colorful Grid Accent 5" w:semiHidden="0" w:uiPriority="73" w:unhideWhenUsed="0"/>
-    <w:lsdException w:name="Light Shading Accent 6" w:semiHidden="0" w:uiPriority="60" w:unhideWhenUsed="0"/>
-    <w:lsdException w:name="Light List Accent 6" w:semiHidden="0" w:uiPriority="61" w:unhideWhenUsed="0"/>
-    <w:lsdException w:name="Light Grid Accent 6" w:semiHidden="0" w:uiPriority="62" w:unhideWhenUsed="0"/>
-    <w:lsdException w:name="Medium Shading 1 Accent 6" w:semiHidden="0" w:uiPriority="63" w:unhideWhenUsed="0"/>
-    <w:lsdException w:name="Medium Shading 2 Accent 6" w:semiHidden="0" w:uiPriority="64" w:unhideWhenUsed="0"/>
-    <w:lsdException w:name="Medium List 1 Accent 6" w:semiHidden="0" w:uiPriority="65" w:unhideWhenUsed="0"/>
-    <w:lsdException w:name="Medium List 2 Accent 6" w:semiHidden="0" w:uiPriority="66" w:unhideWhenUsed="0"/>
-    <w:lsdException w:name="Medium Grid 1 Accent 6" w:semiHidden="0" w:uiPriority="67" w:unhideWhenUsed="0"/>
-    <w:lsdException w:name="Medium Grid 2 Accent 6" w:semiHidden="0" w:uiPriority="68" w:unhideWhenUsed="0"/>
-    <w:lsdException w:name="Medium Grid 3 Accent 6" w:semiHidden="0" w:uiPriority="69" w:unhideWhenUsed="0"/>
-    <w:lsdException w:name="Dark List Accent 6" w:semiHidden="0" w:uiPriority="70" w:unhideWhenUsed="0"/>
-    <w:lsdException w:name="Colorful Shading Accent 6" w:semiHidden="0" w:uiPriority="71" w:unhideWhenUsed="0"/>
-    <w:lsdException w:name="Colorful List Accent 6" w:semiHidden="0" w:uiPriority="72" w:unhideWhenUsed="0"/>
-    <w:lsdException w:name="Colorful Grid Accent 6" w:semiHidden="0" w:uiPriority="73" w:unhideWhenUsed="0"/>
-    <w:lsdException w:name="Subtle Emphasis" w:semiHidden="0" w:uiPriority="19" w:unhideWhenUsed="0" w:qFormat="1"/>
-    <w:lsdException w:name="Intense Emphasis" w:semiHidden="0" w:uiPriority="21" w:unhideWhenUsed="0" w:qFormat="1"/>
-    <w:lsdException w:name="Subtle Reference" w:semiHidden="0" w:uiPriority="31" w:unhideWhenUsed="0" w:qFormat="1"/>
-    <w:lsdException w:name="Intense Reference" w:semiHidden="0" w:uiPriority="32" w:unhideWhenUsed="0" w:qFormat="1"/>
-    <w:lsdException w:name="Book Title" w:semiHidden="0" w:uiPriority="33" w:unhideWhenUsed="0" w:qFormat="1"/>
-    <w:lsdException w:name="Bibliography" w:uiPriority="37"/>
-    <w:lsdException w:name="TOC Heading" w:uiPriority="39" w:qFormat="1"/>
-  </w:latentStyles>
-  <w:style w:type="paragraph" w:default="1" w:styleId="Normal">
-    <w:name w:val="Normal"/>
-    <w:qFormat/>
-  </w:style>
-  <w:style w:type="character" w:default="1" w:styleId="DefaultParagraphFont">
-    <w:name w:val="Default Paragraph Font"/>
-    <w:uiPriority w:val="1"/>
-    <w:semiHidden/>
     <w:unhideWhenUsed/>
   </w:style>
   <w:style w:type="table" w:default="1" w:styleId="TableNormal">

</xml_diff>